<commit_message>
Section 2 - React ToDo Task Part 2 - started - 1 minute
</commit_message>
<xml_diff>
--- a/REACT.docx
+++ b/REACT.docx
@@ -11032,7 +11032,19 @@
           <w:lang w:val="en-US"/>
         </w:rPr>
         <w:lastRenderedPageBreak/>
-        <w:t>Add array into state</w:t>
+        <w:t>Array of objects</w:t>
+      </w:r>
+      <w:r>
+        <w:rPr>
+          <w:lang w:val="en-US"/>
+        </w:rPr>
+        <w:t xml:space="preserve"> into state</w:t>
+      </w:r>
+      <w:r>
+        <w:rPr>
+          <w:lang w:val="en-US"/>
+        </w:rPr>
+        <w:t xml:space="preserve"> - explained</w:t>
       </w:r>
     </w:p>
     <w:p>
@@ -11997,14 +12009,2989 @@
         </w:rPr>
         <w:t xml:space="preserve">Items of this array </w:t>
       </w:r>
+      <w:r>
+        <w:rPr>
+          <w:lang w:val="en-US"/>
+        </w:rPr>
+        <w:t>are objects</w:t>
+      </w:r>
+      <w:r>
+        <w:rPr>
+          <w:lang w:val="en-US"/>
+        </w:rPr>
+        <w:t xml:space="preserve"> which are</w:t>
+      </w:r>
+      <w:r>
+        <w:rPr>
+          <w:lang w:val="en-US"/>
+        </w:rPr>
+        <w:t xml:space="preserve"> consisted of </w:t>
+      </w:r>
+      <w:r>
+        <w:rPr>
+          <w:lang w:val="en-US"/>
+        </w:rPr>
+        <w:t>two key-value pairs</w:t>
+      </w:r>
+    </w:p>
+    <w:p>
+      <w:pPr>
+        <w:pStyle w:val="Heading3"/>
+        <w:rPr>
+          <w:lang w:val="en-US"/>
+        </w:rPr>
+      </w:pPr>
+      <w:r>
+        <w:rPr>
+          <w:lang w:val="en-US"/>
+        </w:rPr>
+        <w:t>Updating state variable</w:t>
+      </w:r>
+    </w:p>
+    <w:p>
+      <w:pPr>
+        <w:rPr>
+          <w:lang w:val="en-US"/>
+        </w:rPr>
+      </w:pPr>
+      <w:proofErr w:type="spellStart"/>
+      <w:r>
+        <w:rPr>
+          <w:lang w:val="en-US"/>
+        </w:rPr>
+        <w:t>newToDoItemText</w:t>
+      </w:r>
+      <w:proofErr w:type="spellEnd"/>
+      <w:r>
+        <w:rPr>
+          <w:lang w:val="en-US"/>
+        </w:rPr>
+        <w:t xml:space="preserve"> is empty value which will accept any new value</w:t>
+      </w:r>
+    </w:p>
+    <w:p>
+      <w:pPr>
+        <w:shd w:val="clear" w:color="auto" w:fill="282C34"/>
+        <w:spacing w:after="0" w:line="285" w:lineRule="atLeast"/>
+        <w:rPr>
+          <w:rFonts w:ascii="Consolas" w:eastAsia="Times New Roman" w:hAnsi="Consolas" w:cs="Times New Roman"/>
+          <w:color w:val="ABB2BF"/>
+          <w:sz w:val="21"/>
+          <w:szCs w:val="21"/>
+          <w:lang w:val="en-US"/>
+        </w:rPr>
+      </w:pPr>
+      <w:proofErr w:type="spellStart"/>
+      <w:r>
+        <w:rPr>
+          <w:rFonts w:ascii="Consolas" w:eastAsia="Times New Roman" w:hAnsi="Consolas" w:cs="Times New Roman"/>
+          <w:b/>
+          <w:bCs/>
+          <w:color w:val="61AFEF"/>
+          <w:sz w:val="21"/>
+          <w:szCs w:val="21"/>
+          <w:lang w:val="en-US"/>
+        </w:rPr>
+        <w:t>u</w:t>
+      </w:r>
+      <w:r>
+        <w:rPr>
+          <w:rFonts w:ascii="Consolas" w:eastAsia="Times New Roman" w:hAnsi="Consolas" w:cs="Times New Roman"/>
+          <w:b/>
+          <w:bCs/>
+          <w:color w:val="61AFEF"/>
+          <w:sz w:val="21"/>
+          <w:szCs w:val="21"/>
+          <w:lang w:val="en-US"/>
+        </w:rPr>
+        <w:t>pdateNewToDoItemText</w:t>
+      </w:r>
+      <w:proofErr w:type="spellEnd"/>
+      <w:r>
+        <w:rPr>
+          <w:rFonts w:ascii="Consolas" w:eastAsia="Times New Roman" w:hAnsi="Consolas" w:cs="Times New Roman"/>
+          <w:color w:val="ABB2BF"/>
+          <w:sz w:val="21"/>
+          <w:szCs w:val="21"/>
+          <w:lang w:val="en-US"/>
+        </w:rPr>
+        <w:t xml:space="preserve"> </w:t>
+      </w:r>
+      <w:r>
+        <w:rPr>
+          <w:rFonts w:ascii="Consolas" w:eastAsia="Times New Roman" w:hAnsi="Consolas" w:cs="Times New Roman"/>
+          <w:color w:val="56B6C2"/>
+          <w:sz w:val="21"/>
+          <w:szCs w:val="21"/>
+          <w:lang w:val="en-US"/>
+        </w:rPr>
+        <w:t>=</w:t>
+      </w:r>
+      <w:r>
+        <w:rPr>
+          <w:rFonts w:ascii="Consolas" w:eastAsia="Times New Roman" w:hAnsi="Consolas" w:cs="Times New Roman"/>
+          <w:color w:val="ABB2BF"/>
+          <w:sz w:val="21"/>
+          <w:szCs w:val="21"/>
+          <w:lang w:val="en-US"/>
+        </w:rPr>
+        <w:t xml:space="preserve"> (</w:t>
+      </w:r>
+      <w:r>
+        <w:rPr>
+          <w:rFonts w:ascii="Consolas" w:eastAsia="Times New Roman" w:hAnsi="Consolas" w:cs="Times New Roman"/>
+          <w:i/>
+          <w:iCs/>
+          <w:color w:val="E06C75"/>
+          <w:sz w:val="21"/>
+          <w:szCs w:val="21"/>
+          <w:lang w:val="en-US"/>
+        </w:rPr>
+        <w:t>event</w:t>
+      </w:r>
+      <w:r>
+        <w:rPr>
+          <w:rFonts w:ascii="Consolas" w:eastAsia="Times New Roman" w:hAnsi="Consolas" w:cs="Times New Roman"/>
+          <w:color w:val="ABB2BF"/>
+          <w:sz w:val="21"/>
+          <w:szCs w:val="21"/>
+          <w:lang w:val="en-US"/>
+        </w:rPr>
+        <w:t xml:space="preserve">) </w:t>
+      </w:r>
+      <w:r>
+        <w:rPr>
+          <w:rFonts w:ascii="Consolas" w:eastAsia="Times New Roman" w:hAnsi="Consolas" w:cs="Times New Roman"/>
+          <w:color w:val="C678DD"/>
+          <w:sz w:val="21"/>
+          <w:szCs w:val="21"/>
+          <w:lang w:val="en-US"/>
+        </w:rPr>
+        <w:t>=&gt;</w:t>
+      </w:r>
+      <w:r>
+        <w:rPr>
+          <w:rFonts w:ascii="Consolas" w:eastAsia="Times New Roman" w:hAnsi="Consolas" w:cs="Times New Roman"/>
+          <w:color w:val="ABB2BF"/>
+          <w:sz w:val="21"/>
+          <w:szCs w:val="21"/>
+          <w:lang w:val="en-US"/>
+        </w:rPr>
+        <w:t xml:space="preserve"> {</w:t>
+      </w:r>
+    </w:p>
+    <w:p>
+      <w:pPr>
+        <w:shd w:val="clear" w:color="auto" w:fill="282C34"/>
+        <w:spacing w:after="0" w:line="285" w:lineRule="atLeast"/>
+        <w:rPr>
+          <w:rFonts w:ascii="Consolas" w:eastAsia="Times New Roman" w:hAnsi="Consolas" w:cs="Times New Roman"/>
+          <w:color w:val="ABB2BF"/>
+          <w:sz w:val="21"/>
+          <w:szCs w:val="21"/>
+          <w:lang w:val="en-US"/>
+        </w:rPr>
+      </w:pPr>
+      <w:r>
+        <w:rPr>
+          <w:rFonts w:ascii="Consolas" w:eastAsia="Times New Roman" w:hAnsi="Consolas" w:cs="Times New Roman"/>
+          <w:color w:val="ABB2BF"/>
+          <w:sz w:val="21"/>
+          <w:szCs w:val="21"/>
+          <w:lang w:val="en-US"/>
+        </w:rPr>
+        <w:t xml:space="preserve">    </w:t>
+      </w:r>
+      <w:proofErr w:type="spellStart"/>
+      <w:proofErr w:type="gramStart"/>
+      <w:r>
+        <w:rPr>
+          <w:rFonts w:ascii="Consolas" w:eastAsia="Times New Roman" w:hAnsi="Consolas" w:cs="Times New Roman"/>
+          <w:color w:val="E5C07B"/>
+          <w:sz w:val="21"/>
+          <w:szCs w:val="21"/>
+          <w:lang w:val="en-US"/>
+        </w:rPr>
+        <w:t>this</w:t>
+      </w:r>
+      <w:r>
+        <w:rPr>
+          <w:rFonts w:ascii="Consolas" w:eastAsia="Times New Roman" w:hAnsi="Consolas" w:cs="Times New Roman"/>
+          <w:color w:val="ABB2BF"/>
+          <w:sz w:val="21"/>
+          <w:szCs w:val="21"/>
+          <w:lang w:val="en-US"/>
+        </w:rPr>
+        <w:t>.</w:t>
+      </w:r>
+      <w:r>
+        <w:rPr>
+          <w:rFonts w:ascii="Consolas" w:eastAsia="Times New Roman" w:hAnsi="Consolas" w:cs="Times New Roman"/>
+          <w:b/>
+          <w:bCs/>
+          <w:color w:val="61AFEF"/>
+          <w:sz w:val="21"/>
+          <w:szCs w:val="21"/>
+          <w:lang w:val="en-US"/>
+        </w:rPr>
+        <w:t>setState</w:t>
+      </w:r>
+      <w:proofErr w:type="spellEnd"/>
+      <w:proofErr w:type="gramEnd"/>
+      <w:r>
+        <w:rPr>
+          <w:rFonts w:ascii="Consolas" w:eastAsia="Times New Roman" w:hAnsi="Consolas" w:cs="Times New Roman"/>
+          <w:color w:val="ABB2BF"/>
+          <w:sz w:val="21"/>
+          <w:szCs w:val="21"/>
+          <w:lang w:val="en-US"/>
+        </w:rPr>
+        <w:t>({</w:t>
+      </w:r>
+      <w:proofErr w:type="spellStart"/>
+      <w:r>
+        <w:rPr>
+          <w:rFonts w:ascii="Consolas" w:eastAsia="Times New Roman" w:hAnsi="Consolas" w:cs="Times New Roman"/>
+          <w:color w:val="E06C75"/>
+          <w:sz w:val="21"/>
+          <w:szCs w:val="21"/>
+          <w:lang w:val="en-US"/>
+        </w:rPr>
+        <w:t>newToDoItemText</w:t>
+      </w:r>
+      <w:proofErr w:type="spellEnd"/>
+      <w:r>
+        <w:rPr>
+          <w:rFonts w:ascii="Consolas" w:eastAsia="Times New Roman" w:hAnsi="Consolas" w:cs="Times New Roman"/>
+          <w:color w:val="E06C75"/>
+          <w:sz w:val="21"/>
+          <w:szCs w:val="21"/>
+          <w:lang w:val="en-US"/>
+        </w:rPr>
+        <w:t xml:space="preserve"> </w:t>
+      </w:r>
+      <w:r>
+        <w:rPr>
+          <w:rFonts w:ascii="Consolas" w:eastAsia="Times New Roman" w:hAnsi="Consolas" w:cs="Times New Roman"/>
+          <w:color w:val="ABB2BF"/>
+          <w:sz w:val="21"/>
+          <w:szCs w:val="21"/>
+          <w:lang w:val="en-US"/>
+        </w:rPr>
+        <w:t xml:space="preserve">: </w:t>
+      </w:r>
+      <w:proofErr w:type="spellStart"/>
+      <w:r>
+        <w:rPr>
+          <w:rFonts w:ascii="Consolas" w:eastAsia="Times New Roman" w:hAnsi="Consolas" w:cs="Times New Roman"/>
+          <w:color w:val="E06C75"/>
+          <w:sz w:val="21"/>
+          <w:szCs w:val="21"/>
+          <w:lang w:val="en-US"/>
+        </w:rPr>
+        <w:t>event</w:t>
+      </w:r>
+      <w:r>
+        <w:rPr>
+          <w:rFonts w:ascii="Consolas" w:eastAsia="Times New Roman" w:hAnsi="Consolas" w:cs="Times New Roman"/>
+          <w:color w:val="ABB2BF"/>
+          <w:sz w:val="21"/>
+          <w:szCs w:val="21"/>
+          <w:lang w:val="en-US"/>
+        </w:rPr>
+        <w:t>.</w:t>
+      </w:r>
+      <w:r>
+        <w:rPr>
+          <w:rFonts w:ascii="Consolas" w:eastAsia="Times New Roman" w:hAnsi="Consolas" w:cs="Times New Roman"/>
+          <w:color w:val="E06C75"/>
+          <w:sz w:val="21"/>
+          <w:szCs w:val="21"/>
+          <w:lang w:val="en-US"/>
+        </w:rPr>
+        <w:t>target</w:t>
+      </w:r>
+      <w:r>
+        <w:rPr>
+          <w:rFonts w:ascii="Consolas" w:eastAsia="Times New Roman" w:hAnsi="Consolas" w:cs="Times New Roman"/>
+          <w:color w:val="ABB2BF"/>
+          <w:sz w:val="21"/>
+          <w:szCs w:val="21"/>
+          <w:lang w:val="en-US"/>
+        </w:rPr>
+        <w:t>.</w:t>
+      </w:r>
+      <w:r>
+        <w:rPr>
+          <w:rFonts w:ascii="Consolas" w:eastAsia="Times New Roman" w:hAnsi="Consolas" w:cs="Times New Roman"/>
+          <w:color w:val="E06C75"/>
+          <w:sz w:val="21"/>
+          <w:szCs w:val="21"/>
+          <w:lang w:val="en-US"/>
+        </w:rPr>
+        <w:t>value</w:t>
+      </w:r>
+      <w:proofErr w:type="spellEnd"/>
+      <w:r>
+        <w:rPr>
+          <w:rFonts w:ascii="Consolas" w:eastAsia="Times New Roman" w:hAnsi="Consolas" w:cs="Times New Roman"/>
+          <w:color w:val="ABB2BF"/>
+          <w:sz w:val="21"/>
+          <w:szCs w:val="21"/>
+          <w:lang w:val="en-US"/>
+        </w:rPr>
+        <w:t>});</w:t>
+      </w:r>
+    </w:p>
+    <w:p>
+      <w:pPr>
+        <w:shd w:val="clear" w:color="auto" w:fill="282C34"/>
+        <w:spacing w:after="0" w:line="285" w:lineRule="atLeast"/>
+        <w:rPr>
+          <w:rFonts w:ascii="Consolas" w:eastAsia="Times New Roman" w:hAnsi="Consolas" w:cs="Times New Roman"/>
+          <w:color w:val="ABB2BF"/>
+          <w:sz w:val="21"/>
+          <w:szCs w:val="21"/>
+          <w:lang w:val="en-US"/>
+        </w:rPr>
+      </w:pPr>
+      <w:r>
+        <w:rPr>
+          <w:rFonts w:ascii="Consolas" w:eastAsia="Times New Roman" w:hAnsi="Consolas" w:cs="Times New Roman"/>
+          <w:color w:val="ABB2BF"/>
+          <w:sz w:val="21"/>
+          <w:szCs w:val="21"/>
+          <w:lang w:val="en-US"/>
+        </w:rPr>
+        <w:t xml:space="preserve">  }</w:t>
+      </w:r>
+    </w:p>
+    <w:p>
+      <w:pPr>
+        <w:rPr>
+          <w:lang w:val="en-US"/>
+        </w:rPr>
+      </w:pPr>
+      <w:r>
+        <w:rPr>
+          <w:lang w:val="en-US"/>
+        </w:rPr>
+        <w:t>This method will take any text from text box:</w:t>
+      </w:r>
+    </w:p>
+    <w:p>
+      <w:pPr>
+        <w:shd w:val="clear" w:color="auto" w:fill="282C34"/>
+        <w:spacing w:after="0" w:line="285" w:lineRule="atLeast"/>
+        <w:rPr>
+          <w:rFonts w:ascii="Consolas" w:eastAsia="Times New Roman" w:hAnsi="Consolas" w:cs="Times New Roman"/>
+          <w:color w:val="ABB2BF"/>
+          <w:sz w:val="21"/>
+          <w:szCs w:val="21"/>
+          <w:lang w:val="en-US"/>
+        </w:rPr>
+      </w:pPr>
+      <w:r>
+        <w:rPr>
+          <w:rFonts w:ascii="Consolas" w:eastAsia="Times New Roman" w:hAnsi="Consolas" w:cs="Times New Roman"/>
+          <w:color w:val="ABB2BF"/>
+          <w:sz w:val="21"/>
+          <w:szCs w:val="21"/>
+          <w:lang w:val="en-US"/>
+        </w:rPr>
+        <w:t>&lt;</w:t>
+      </w:r>
+      <w:r>
+        <w:rPr>
+          <w:rFonts w:ascii="Consolas" w:eastAsia="Times New Roman" w:hAnsi="Consolas" w:cs="Times New Roman"/>
+          <w:color w:val="E06C75"/>
+          <w:sz w:val="21"/>
+          <w:szCs w:val="21"/>
+          <w:lang w:val="en-US"/>
+        </w:rPr>
+        <w:t>input</w:t>
+      </w:r>
+      <w:r>
+        <w:rPr>
+          <w:rFonts w:ascii="Consolas" w:eastAsia="Times New Roman" w:hAnsi="Consolas" w:cs="Times New Roman"/>
+          <w:color w:val="ABB2BF"/>
+          <w:sz w:val="21"/>
+          <w:szCs w:val="21"/>
+          <w:lang w:val="en-US"/>
+        </w:rPr>
+        <w:t xml:space="preserve"> </w:t>
+      </w:r>
+      <w:proofErr w:type="spellStart"/>
+      <w:r>
+        <w:rPr>
+          <w:rFonts w:ascii="Consolas" w:eastAsia="Times New Roman" w:hAnsi="Consolas" w:cs="Times New Roman"/>
+          <w:i/>
+          <w:iCs/>
+          <w:color w:val="D19A66"/>
+          <w:sz w:val="21"/>
+          <w:szCs w:val="21"/>
+          <w:lang w:val="en-US"/>
+        </w:rPr>
+        <w:t>className</w:t>
+      </w:r>
+      <w:proofErr w:type="spellEnd"/>
+      <w:r>
+        <w:rPr>
+          <w:rFonts w:ascii="Consolas" w:eastAsia="Times New Roman" w:hAnsi="Consolas" w:cs="Times New Roman"/>
+          <w:color w:val="56B6C2"/>
+          <w:sz w:val="21"/>
+          <w:szCs w:val="21"/>
+          <w:lang w:val="en-US"/>
+        </w:rPr>
+        <w:t>=</w:t>
+      </w:r>
+      <w:r>
+        <w:rPr>
+          <w:rFonts w:ascii="Consolas" w:eastAsia="Times New Roman" w:hAnsi="Consolas" w:cs="Times New Roman"/>
+          <w:color w:val="98C379"/>
+          <w:sz w:val="21"/>
+          <w:szCs w:val="21"/>
+          <w:lang w:val="en-US"/>
+        </w:rPr>
+        <w:t>"form-control"</w:t>
+      </w:r>
+      <w:r>
+        <w:rPr>
+          <w:rFonts w:ascii="Consolas" w:eastAsia="Times New Roman" w:hAnsi="Consolas" w:cs="Times New Roman"/>
+          <w:color w:val="ABB2BF"/>
+          <w:sz w:val="21"/>
+          <w:szCs w:val="21"/>
+          <w:lang w:val="en-US"/>
+        </w:rPr>
+        <w:t xml:space="preserve"> </w:t>
+      </w:r>
+      <w:r>
+        <w:rPr>
+          <w:rFonts w:ascii="Consolas" w:eastAsia="Times New Roman" w:hAnsi="Consolas" w:cs="Times New Roman"/>
+          <w:i/>
+          <w:iCs/>
+          <w:color w:val="D19A66"/>
+          <w:sz w:val="21"/>
+          <w:szCs w:val="21"/>
+          <w:lang w:val="en-US"/>
+        </w:rPr>
+        <w:t>value</w:t>
+      </w:r>
+      <w:r>
+        <w:rPr>
+          <w:rFonts w:ascii="Consolas" w:eastAsia="Times New Roman" w:hAnsi="Consolas" w:cs="Times New Roman"/>
+          <w:color w:val="56B6C2"/>
+          <w:sz w:val="21"/>
+          <w:szCs w:val="21"/>
+          <w:lang w:val="en-US"/>
+        </w:rPr>
+        <w:t>=</w:t>
+      </w:r>
+      <w:r>
+        <w:rPr>
+          <w:rFonts w:ascii="Consolas" w:eastAsia="Times New Roman" w:hAnsi="Consolas" w:cs="Times New Roman"/>
+          <w:color w:val="C678DD"/>
+          <w:sz w:val="21"/>
+          <w:szCs w:val="21"/>
+          <w:lang w:val="en-US"/>
+        </w:rPr>
+        <w:t>{</w:t>
+      </w:r>
+      <w:proofErr w:type="spellStart"/>
+      <w:proofErr w:type="gramStart"/>
+      <w:r>
+        <w:rPr>
+          <w:rFonts w:ascii="Consolas" w:eastAsia="Times New Roman" w:hAnsi="Consolas" w:cs="Times New Roman"/>
+          <w:color w:val="E5C07B"/>
+          <w:sz w:val="21"/>
+          <w:szCs w:val="21"/>
+          <w:lang w:val="en-US"/>
+        </w:rPr>
+        <w:t>this</w:t>
+      </w:r>
+      <w:r>
+        <w:rPr>
+          <w:rFonts w:ascii="Consolas" w:eastAsia="Times New Roman" w:hAnsi="Consolas" w:cs="Times New Roman"/>
+          <w:color w:val="ABB2BF"/>
+          <w:sz w:val="21"/>
+          <w:szCs w:val="21"/>
+          <w:lang w:val="en-US"/>
+        </w:rPr>
+        <w:t>.</w:t>
+      </w:r>
+      <w:r>
+        <w:rPr>
+          <w:rFonts w:ascii="Consolas" w:eastAsia="Times New Roman" w:hAnsi="Consolas" w:cs="Times New Roman"/>
+          <w:color w:val="E06C75"/>
+          <w:sz w:val="21"/>
+          <w:szCs w:val="21"/>
+          <w:lang w:val="en-US"/>
+        </w:rPr>
+        <w:t>state</w:t>
+      </w:r>
+      <w:proofErr w:type="gramEnd"/>
+      <w:r>
+        <w:rPr>
+          <w:rFonts w:ascii="Consolas" w:eastAsia="Times New Roman" w:hAnsi="Consolas" w:cs="Times New Roman"/>
+          <w:color w:val="ABB2BF"/>
+          <w:sz w:val="21"/>
+          <w:szCs w:val="21"/>
+          <w:lang w:val="en-US"/>
+        </w:rPr>
+        <w:t>.</w:t>
+      </w:r>
+      <w:r>
+        <w:rPr>
+          <w:rFonts w:ascii="Consolas" w:eastAsia="Times New Roman" w:hAnsi="Consolas" w:cs="Times New Roman"/>
+          <w:color w:val="E06C75"/>
+          <w:sz w:val="21"/>
+          <w:szCs w:val="21"/>
+          <w:lang w:val="en-US"/>
+        </w:rPr>
+        <w:t>newToDoItemText</w:t>
+      </w:r>
+      <w:proofErr w:type="spellEnd"/>
+      <w:r>
+        <w:rPr>
+          <w:rFonts w:ascii="Consolas" w:eastAsia="Times New Roman" w:hAnsi="Consolas" w:cs="Times New Roman"/>
+          <w:color w:val="C678DD"/>
+          <w:sz w:val="21"/>
+          <w:szCs w:val="21"/>
+          <w:lang w:val="en-US"/>
+        </w:rPr>
+        <w:t>}</w:t>
+      </w:r>
+      <w:r>
+        <w:rPr>
+          <w:rFonts w:ascii="Consolas" w:eastAsia="Times New Roman" w:hAnsi="Consolas" w:cs="Times New Roman"/>
+          <w:color w:val="ABB2BF"/>
+          <w:sz w:val="21"/>
+          <w:szCs w:val="21"/>
+          <w:lang w:val="en-US"/>
+        </w:rPr>
+        <w:t xml:space="preserve"> </w:t>
+      </w:r>
+      <w:proofErr w:type="spellStart"/>
+      <w:r>
+        <w:rPr>
+          <w:rFonts w:ascii="Consolas" w:eastAsia="Times New Roman" w:hAnsi="Consolas" w:cs="Times New Roman"/>
+          <w:i/>
+          <w:iCs/>
+          <w:color w:val="D19A66"/>
+          <w:sz w:val="21"/>
+          <w:szCs w:val="21"/>
+          <w:lang w:val="en-US"/>
+        </w:rPr>
+        <w:t>onChange</w:t>
+      </w:r>
+      <w:proofErr w:type="spellEnd"/>
+      <w:r>
+        <w:rPr>
+          <w:rFonts w:ascii="Consolas" w:eastAsia="Times New Roman" w:hAnsi="Consolas" w:cs="Times New Roman"/>
+          <w:color w:val="56B6C2"/>
+          <w:sz w:val="21"/>
+          <w:szCs w:val="21"/>
+          <w:lang w:val="en-US"/>
+        </w:rPr>
+        <w:t>=</w:t>
+      </w:r>
+      <w:r>
+        <w:rPr>
+          <w:rFonts w:ascii="Consolas" w:eastAsia="Times New Roman" w:hAnsi="Consolas" w:cs="Times New Roman"/>
+          <w:color w:val="C678DD"/>
+          <w:sz w:val="21"/>
+          <w:szCs w:val="21"/>
+          <w:lang w:val="en-US"/>
+        </w:rPr>
+        <w:t>{</w:t>
+      </w:r>
+      <w:proofErr w:type="spellStart"/>
+      <w:r>
+        <w:rPr>
+          <w:rFonts w:ascii="Consolas" w:eastAsia="Times New Roman" w:hAnsi="Consolas" w:cs="Times New Roman"/>
+          <w:color w:val="E5C07B"/>
+          <w:sz w:val="21"/>
+          <w:szCs w:val="21"/>
+          <w:lang w:val="en-US"/>
+        </w:rPr>
+        <w:t>this</w:t>
+      </w:r>
+      <w:r>
+        <w:rPr>
+          <w:rFonts w:ascii="Consolas" w:eastAsia="Times New Roman" w:hAnsi="Consolas" w:cs="Times New Roman"/>
+          <w:color w:val="ABB2BF"/>
+          <w:sz w:val="21"/>
+          <w:szCs w:val="21"/>
+          <w:lang w:val="en-US"/>
+        </w:rPr>
+        <w:t>.</w:t>
+      </w:r>
+      <w:r>
+        <w:rPr>
+          <w:rFonts w:ascii="Consolas" w:eastAsia="Times New Roman" w:hAnsi="Consolas" w:cs="Times New Roman"/>
+          <w:color w:val="E06C75"/>
+          <w:sz w:val="21"/>
+          <w:szCs w:val="21"/>
+          <w:lang w:val="en-US"/>
+        </w:rPr>
+        <w:t>updateNewToDoItemText</w:t>
+      </w:r>
+      <w:proofErr w:type="spellEnd"/>
+      <w:r>
+        <w:rPr>
+          <w:rFonts w:ascii="Consolas" w:eastAsia="Times New Roman" w:hAnsi="Consolas" w:cs="Times New Roman"/>
+          <w:color w:val="C678DD"/>
+          <w:sz w:val="21"/>
+          <w:szCs w:val="21"/>
+          <w:lang w:val="en-US"/>
+        </w:rPr>
+        <w:t>}</w:t>
+      </w:r>
+      <w:r>
+        <w:rPr>
+          <w:rFonts w:ascii="Consolas" w:eastAsia="Times New Roman" w:hAnsi="Consolas" w:cs="Times New Roman"/>
+          <w:color w:val="ABB2BF"/>
+          <w:sz w:val="21"/>
+          <w:szCs w:val="21"/>
+          <w:lang w:val="en-US"/>
+        </w:rPr>
+        <w:t>&gt;&lt;/</w:t>
+      </w:r>
+      <w:r>
+        <w:rPr>
+          <w:rFonts w:ascii="Consolas" w:eastAsia="Times New Roman" w:hAnsi="Consolas" w:cs="Times New Roman"/>
+          <w:color w:val="E06C75"/>
+          <w:sz w:val="21"/>
+          <w:szCs w:val="21"/>
+          <w:lang w:val="en-US"/>
+        </w:rPr>
+        <w:t>input</w:t>
+      </w:r>
+      <w:r>
+        <w:rPr>
+          <w:rFonts w:ascii="Consolas" w:eastAsia="Times New Roman" w:hAnsi="Consolas" w:cs="Times New Roman"/>
+          <w:color w:val="ABB2BF"/>
+          <w:sz w:val="21"/>
+          <w:szCs w:val="21"/>
+          <w:lang w:val="en-US"/>
+        </w:rPr>
+        <w:t>&gt;</w:t>
+      </w:r>
+    </w:p>
+    <w:p>
+      <w:pPr>
+        <w:rPr>
+          <w:lang w:val="en-US"/>
+        </w:rPr>
+      </w:pPr>
+      <w:r>
+        <w:rPr>
+          <w:lang w:val="en-US"/>
+        </w:rPr>
+        <w:t>And put it directly into our state variable</w:t>
+      </w:r>
+      <w:r>
+        <w:rPr>
+          <w:lang w:val="en-US"/>
+        </w:rPr>
+        <w:t xml:space="preserve">, using built-in method </w:t>
+      </w:r>
+      <w:proofErr w:type="spellStart"/>
+      <w:r>
+        <w:rPr>
+          <w:lang w:val="en-US"/>
+        </w:rPr>
+        <w:t>setState</w:t>
+      </w:r>
+      <w:proofErr w:type="spellEnd"/>
+      <w:r>
+        <w:rPr>
+          <w:lang w:val="en-US"/>
+        </w:rPr>
+        <w:t>:</w:t>
+      </w:r>
+    </w:p>
+    <w:p>
+      <w:pPr>
+        <w:shd w:val="clear" w:color="auto" w:fill="282C34"/>
+        <w:spacing w:after="0" w:line="285" w:lineRule="atLeast"/>
+        <w:rPr>
+          <w:rFonts w:ascii="Consolas" w:eastAsia="Times New Roman" w:hAnsi="Consolas" w:cs="Times New Roman"/>
+          <w:color w:val="ABB2BF"/>
+          <w:sz w:val="21"/>
+          <w:szCs w:val="21"/>
+          <w:lang w:val="en-US"/>
+        </w:rPr>
+      </w:pPr>
+      <w:proofErr w:type="spellStart"/>
+      <w:r>
+        <w:rPr>
+          <w:rFonts w:ascii="Consolas" w:eastAsia="Times New Roman" w:hAnsi="Consolas" w:cs="Times New Roman"/>
+          <w:color w:val="E06C75"/>
+          <w:sz w:val="21"/>
+          <w:szCs w:val="21"/>
+          <w:lang w:val="en-US"/>
+        </w:rPr>
+        <w:t>newToDoItemText</w:t>
+      </w:r>
+      <w:proofErr w:type="spellEnd"/>
+      <w:r>
+        <w:rPr>
+          <w:rFonts w:ascii="Consolas" w:eastAsia="Times New Roman" w:hAnsi="Consolas" w:cs="Times New Roman"/>
+          <w:color w:val="ABB2BF"/>
+          <w:sz w:val="21"/>
+          <w:szCs w:val="21"/>
+          <w:lang w:val="en-US"/>
+        </w:rPr>
+        <w:t>:</w:t>
+      </w:r>
+      <w:r>
+        <w:rPr>
+          <w:rFonts w:ascii="Consolas" w:eastAsia="Times New Roman" w:hAnsi="Consolas" w:cs="Times New Roman"/>
+          <w:color w:val="98C379"/>
+          <w:sz w:val="21"/>
+          <w:szCs w:val="21"/>
+          <w:lang w:val="en-US"/>
+        </w:rPr>
+        <w:t>" "</w:t>
+      </w:r>
+    </w:p>
+    <w:p>
+      <w:pPr>
+        <w:pStyle w:val="Heading3"/>
+        <w:rPr>
+          <w:lang w:val="en-US"/>
+        </w:rPr>
+      </w:pPr>
+    </w:p>
+    <w:p>
+      <w:pPr>
+        <w:pStyle w:val="Heading3"/>
+        <w:rPr>
+          <w:lang w:val="en-US"/>
+        </w:rPr>
+      </w:pPr>
+      <w:r>
+        <w:rPr>
+          <w:lang w:val="en-US"/>
+        </w:rPr>
+        <w:t>Dynamic update array of objects</w:t>
+      </w:r>
+    </w:p>
+    <w:p>
+      <w:pPr>
+        <w:shd w:val="clear" w:color="auto" w:fill="282C34"/>
+        <w:spacing w:after="0" w:line="285" w:lineRule="atLeast"/>
+        <w:rPr>
+          <w:rFonts w:ascii="Consolas" w:eastAsia="Times New Roman" w:hAnsi="Consolas" w:cs="Times New Roman"/>
+          <w:color w:val="ABB2BF"/>
+          <w:sz w:val="21"/>
+          <w:szCs w:val="21"/>
+          <w:lang w:val="en-US"/>
+        </w:rPr>
+      </w:pPr>
+      <w:proofErr w:type="spellStart"/>
+      <w:r>
+        <w:rPr>
+          <w:rFonts w:ascii="Consolas" w:eastAsia="Times New Roman" w:hAnsi="Consolas" w:cs="Times New Roman"/>
+          <w:b/>
+          <w:bCs/>
+          <w:color w:val="61AFEF"/>
+          <w:sz w:val="21"/>
+          <w:szCs w:val="21"/>
+          <w:lang w:val="en-US"/>
+        </w:rPr>
+        <w:t>createNewToDoTask</w:t>
+      </w:r>
+      <w:proofErr w:type="spellEnd"/>
+      <w:r>
+        <w:rPr>
+          <w:rFonts w:ascii="Consolas" w:eastAsia="Times New Roman" w:hAnsi="Consolas" w:cs="Times New Roman"/>
+          <w:color w:val="ABB2BF"/>
+          <w:sz w:val="21"/>
+          <w:szCs w:val="21"/>
+          <w:lang w:val="en-US"/>
+        </w:rPr>
+        <w:t xml:space="preserve"> </w:t>
+      </w:r>
+      <w:r>
+        <w:rPr>
+          <w:rFonts w:ascii="Consolas" w:eastAsia="Times New Roman" w:hAnsi="Consolas" w:cs="Times New Roman"/>
+          <w:color w:val="56B6C2"/>
+          <w:sz w:val="21"/>
+          <w:szCs w:val="21"/>
+          <w:lang w:val="en-US"/>
+        </w:rPr>
+        <w:t>=</w:t>
+      </w:r>
+      <w:r>
+        <w:rPr>
+          <w:rFonts w:ascii="Consolas" w:eastAsia="Times New Roman" w:hAnsi="Consolas" w:cs="Times New Roman"/>
+          <w:color w:val="ABB2BF"/>
+          <w:sz w:val="21"/>
+          <w:szCs w:val="21"/>
+          <w:lang w:val="en-US"/>
+        </w:rPr>
+        <w:t xml:space="preserve"> () </w:t>
+      </w:r>
+      <w:r>
+        <w:rPr>
+          <w:rFonts w:ascii="Consolas" w:eastAsia="Times New Roman" w:hAnsi="Consolas" w:cs="Times New Roman"/>
+          <w:color w:val="C678DD"/>
+          <w:sz w:val="21"/>
+          <w:szCs w:val="21"/>
+          <w:lang w:val="en-US"/>
+        </w:rPr>
+        <w:t>=&gt;</w:t>
+      </w:r>
+      <w:r>
+        <w:rPr>
+          <w:rFonts w:ascii="Consolas" w:eastAsia="Times New Roman" w:hAnsi="Consolas" w:cs="Times New Roman"/>
+          <w:color w:val="ABB2BF"/>
+          <w:sz w:val="21"/>
+          <w:szCs w:val="21"/>
+          <w:lang w:val="en-US"/>
+        </w:rPr>
+        <w:t xml:space="preserve"> </w:t>
+      </w:r>
+    </w:p>
+    <w:p>
+      <w:pPr>
+        <w:shd w:val="clear" w:color="auto" w:fill="282C34"/>
+        <w:spacing w:after="0" w:line="285" w:lineRule="atLeast"/>
+        <w:rPr>
+          <w:rFonts w:ascii="Consolas" w:eastAsia="Times New Roman" w:hAnsi="Consolas" w:cs="Times New Roman"/>
+          <w:color w:val="ABB2BF"/>
+          <w:sz w:val="21"/>
+          <w:szCs w:val="21"/>
+          <w:lang w:val="en-US"/>
+        </w:rPr>
+      </w:pPr>
+      <w:r>
+        <w:rPr>
+          <w:rFonts w:ascii="Consolas" w:eastAsia="Times New Roman" w:hAnsi="Consolas" w:cs="Times New Roman"/>
+          <w:color w:val="ABB2BF"/>
+          <w:sz w:val="21"/>
+          <w:szCs w:val="21"/>
+          <w:lang w:val="en-US"/>
+        </w:rPr>
+        <w:t xml:space="preserve">  {</w:t>
+      </w:r>
+    </w:p>
+    <w:p>
+      <w:pPr>
+        <w:shd w:val="clear" w:color="auto" w:fill="282C34"/>
+        <w:spacing w:after="0" w:line="285" w:lineRule="atLeast"/>
+        <w:rPr>
+          <w:rFonts w:ascii="Consolas" w:eastAsia="Times New Roman" w:hAnsi="Consolas" w:cs="Times New Roman"/>
+          <w:color w:val="ABB2BF"/>
+          <w:sz w:val="21"/>
+          <w:szCs w:val="21"/>
+          <w:lang w:val="en-US"/>
+        </w:rPr>
+      </w:pPr>
+      <w:r>
+        <w:rPr>
+          <w:rFonts w:ascii="Consolas" w:eastAsia="Times New Roman" w:hAnsi="Consolas" w:cs="Times New Roman"/>
+          <w:color w:val="ABB2BF"/>
+          <w:sz w:val="21"/>
+          <w:szCs w:val="21"/>
+          <w:lang w:val="en-US"/>
+        </w:rPr>
+        <w:t xml:space="preserve">    </w:t>
+      </w:r>
+      <w:r>
+        <w:rPr>
+          <w:rFonts w:ascii="Consolas" w:eastAsia="Times New Roman" w:hAnsi="Consolas" w:cs="Times New Roman"/>
+          <w:color w:val="C678DD"/>
+          <w:sz w:val="21"/>
+          <w:szCs w:val="21"/>
+          <w:lang w:val="en-US"/>
+        </w:rPr>
+        <w:t>if</w:t>
+      </w:r>
+      <w:r>
+        <w:rPr>
+          <w:rFonts w:ascii="Consolas" w:eastAsia="Times New Roman" w:hAnsi="Consolas" w:cs="Times New Roman"/>
+          <w:color w:val="ABB2BF"/>
+          <w:sz w:val="21"/>
+          <w:szCs w:val="21"/>
+          <w:lang w:val="en-US"/>
+        </w:rPr>
+        <w:t xml:space="preserve"> </w:t>
+      </w:r>
+      <w:proofErr w:type="gramStart"/>
+      <w:r>
+        <w:rPr>
+          <w:rFonts w:ascii="Consolas" w:eastAsia="Times New Roman" w:hAnsi="Consolas" w:cs="Times New Roman"/>
+          <w:color w:val="ABB2BF"/>
+          <w:sz w:val="21"/>
+          <w:szCs w:val="21"/>
+          <w:lang w:val="en-US"/>
+        </w:rPr>
+        <w:t>(</w:t>
+      </w:r>
+      <w:r>
+        <w:rPr>
+          <w:rFonts w:ascii="Consolas" w:eastAsia="Times New Roman" w:hAnsi="Consolas" w:cs="Times New Roman"/>
+          <w:color w:val="56B6C2"/>
+          <w:sz w:val="21"/>
+          <w:szCs w:val="21"/>
+          <w:lang w:val="en-US"/>
+        </w:rPr>
+        <w:t>!</w:t>
+      </w:r>
+      <w:proofErr w:type="spellStart"/>
+      <w:r>
+        <w:rPr>
+          <w:rFonts w:ascii="Consolas" w:eastAsia="Times New Roman" w:hAnsi="Consolas" w:cs="Times New Roman"/>
+          <w:color w:val="E5C07B"/>
+          <w:sz w:val="21"/>
+          <w:szCs w:val="21"/>
+          <w:lang w:val="en-US"/>
+        </w:rPr>
+        <w:t>this</w:t>
+      </w:r>
+      <w:proofErr w:type="gramEnd"/>
+      <w:r>
+        <w:rPr>
+          <w:rFonts w:ascii="Consolas" w:eastAsia="Times New Roman" w:hAnsi="Consolas" w:cs="Times New Roman"/>
+          <w:color w:val="ABB2BF"/>
+          <w:sz w:val="21"/>
+          <w:szCs w:val="21"/>
+          <w:lang w:val="en-US"/>
+        </w:rPr>
+        <w:t>.</w:t>
+      </w:r>
+      <w:r>
+        <w:rPr>
+          <w:rFonts w:ascii="Consolas" w:eastAsia="Times New Roman" w:hAnsi="Consolas" w:cs="Times New Roman"/>
+          <w:color w:val="E06C75"/>
+          <w:sz w:val="21"/>
+          <w:szCs w:val="21"/>
+          <w:lang w:val="en-US"/>
+        </w:rPr>
+        <w:t>state</w:t>
+      </w:r>
+      <w:r>
+        <w:rPr>
+          <w:rFonts w:ascii="Consolas" w:eastAsia="Times New Roman" w:hAnsi="Consolas" w:cs="Times New Roman"/>
+          <w:color w:val="ABB2BF"/>
+          <w:sz w:val="21"/>
+          <w:szCs w:val="21"/>
+          <w:lang w:val="en-US"/>
+        </w:rPr>
+        <w:t>.</w:t>
+      </w:r>
+      <w:r>
+        <w:rPr>
+          <w:rFonts w:ascii="Consolas" w:eastAsia="Times New Roman" w:hAnsi="Consolas" w:cs="Times New Roman"/>
+          <w:color w:val="E06C75"/>
+          <w:sz w:val="21"/>
+          <w:szCs w:val="21"/>
+          <w:lang w:val="en-US"/>
+        </w:rPr>
+        <w:t>todoItems</w:t>
+      </w:r>
+      <w:r>
+        <w:rPr>
+          <w:rFonts w:ascii="Consolas" w:eastAsia="Times New Roman" w:hAnsi="Consolas" w:cs="Times New Roman"/>
+          <w:color w:val="ABB2BF"/>
+          <w:sz w:val="21"/>
+          <w:szCs w:val="21"/>
+          <w:lang w:val="en-US"/>
+        </w:rPr>
+        <w:t>.</w:t>
+      </w:r>
+      <w:r>
+        <w:rPr>
+          <w:rFonts w:ascii="Consolas" w:eastAsia="Times New Roman" w:hAnsi="Consolas" w:cs="Times New Roman"/>
+          <w:color w:val="56B6C2"/>
+          <w:sz w:val="21"/>
+          <w:szCs w:val="21"/>
+          <w:lang w:val="en-US"/>
+        </w:rPr>
+        <w:t>find</w:t>
+      </w:r>
+      <w:proofErr w:type="spellEnd"/>
+      <w:r>
+        <w:rPr>
+          <w:rFonts w:ascii="Consolas" w:eastAsia="Times New Roman" w:hAnsi="Consolas" w:cs="Times New Roman"/>
+          <w:color w:val="ABB2BF"/>
+          <w:sz w:val="21"/>
+          <w:szCs w:val="21"/>
+          <w:lang w:val="en-US"/>
+        </w:rPr>
+        <w:t>(</w:t>
+      </w:r>
+      <w:r>
+        <w:rPr>
+          <w:rFonts w:ascii="Consolas" w:eastAsia="Times New Roman" w:hAnsi="Consolas" w:cs="Times New Roman"/>
+          <w:i/>
+          <w:iCs/>
+          <w:color w:val="E06C75"/>
+          <w:sz w:val="21"/>
+          <w:szCs w:val="21"/>
+          <w:lang w:val="en-US"/>
+        </w:rPr>
+        <w:t>item</w:t>
+      </w:r>
+      <w:r>
+        <w:rPr>
+          <w:rFonts w:ascii="Consolas" w:eastAsia="Times New Roman" w:hAnsi="Consolas" w:cs="Times New Roman"/>
+          <w:color w:val="ABB2BF"/>
+          <w:sz w:val="21"/>
+          <w:szCs w:val="21"/>
+          <w:lang w:val="en-US"/>
+        </w:rPr>
+        <w:t xml:space="preserve"> </w:t>
+      </w:r>
+      <w:r>
+        <w:rPr>
+          <w:rFonts w:ascii="Consolas" w:eastAsia="Times New Roman" w:hAnsi="Consolas" w:cs="Times New Roman"/>
+          <w:color w:val="C678DD"/>
+          <w:sz w:val="21"/>
+          <w:szCs w:val="21"/>
+          <w:lang w:val="en-US"/>
+        </w:rPr>
+        <w:t>=&gt;</w:t>
+      </w:r>
+      <w:r>
+        <w:rPr>
+          <w:rFonts w:ascii="Consolas" w:eastAsia="Times New Roman" w:hAnsi="Consolas" w:cs="Times New Roman"/>
+          <w:color w:val="ABB2BF"/>
+          <w:sz w:val="21"/>
+          <w:szCs w:val="21"/>
+          <w:lang w:val="en-US"/>
+        </w:rPr>
+        <w:t xml:space="preserve"> </w:t>
+      </w:r>
+      <w:proofErr w:type="spellStart"/>
+      <w:r>
+        <w:rPr>
+          <w:rFonts w:ascii="Consolas" w:eastAsia="Times New Roman" w:hAnsi="Consolas" w:cs="Times New Roman"/>
+          <w:color w:val="E06C75"/>
+          <w:sz w:val="21"/>
+          <w:szCs w:val="21"/>
+          <w:lang w:val="en-US"/>
+        </w:rPr>
+        <w:t>item</w:t>
+      </w:r>
+      <w:r>
+        <w:rPr>
+          <w:rFonts w:ascii="Consolas" w:eastAsia="Times New Roman" w:hAnsi="Consolas" w:cs="Times New Roman"/>
+          <w:color w:val="ABB2BF"/>
+          <w:sz w:val="21"/>
+          <w:szCs w:val="21"/>
+          <w:lang w:val="en-US"/>
+        </w:rPr>
+        <w:t>.</w:t>
+      </w:r>
+      <w:r>
+        <w:rPr>
+          <w:rFonts w:ascii="Consolas" w:eastAsia="Times New Roman" w:hAnsi="Consolas" w:cs="Times New Roman"/>
+          <w:color w:val="E06C75"/>
+          <w:sz w:val="21"/>
+          <w:szCs w:val="21"/>
+          <w:lang w:val="en-US"/>
+        </w:rPr>
+        <w:t>action</w:t>
+      </w:r>
+      <w:proofErr w:type="spellEnd"/>
+      <w:r>
+        <w:rPr>
+          <w:rFonts w:ascii="Consolas" w:eastAsia="Times New Roman" w:hAnsi="Consolas" w:cs="Times New Roman"/>
+          <w:color w:val="ABB2BF"/>
+          <w:sz w:val="21"/>
+          <w:szCs w:val="21"/>
+          <w:lang w:val="en-US"/>
+        </w:rPr>
+        <w:t xml:space="preserve"> </w:t>
+      </w:r>
+      <w:r>
+        <w:rPr>
+          <w:rFonts w:ascii="Consolas" w:eastAsia="Times New Roman" w:hAnsi="Consolas" w:cs="Times New Roman"/>
+          <w:color w:val="56B6C2"/>
+          <w:sz w:val="21"/>
+          <w:szCs w:val="21"/>
+          <w:lang w:val="en-US"/>
+        </w:rPr>
+        <w:t>===</w:t>
+      </w:r>
+      <w:r>
+        <w:rPr>
+          <w:rFonts w:ascii="Consolas" w:eastAsia="Times New Roman" w:hAnsi="Consolas" w:cs="Times New Roman"/>
+          <w:color w:val="ABB2BF"/>
+          <w:sz w:val="21"/>
+          <w:szCs w:val="21"/>
+          <w:lang w:val="en-US"/>
+        </w:rPr>
+        <w:t xml:space="preserve"> </w:t>
+      </w:r>
+      <w:proofErr w:type="spellStart"/>
+      <w:r>
+        <w:rPr>
+          <w:rFonts w:ascii="Consolas" w:eastAsia="Times New Roman" w:hAnsi="Consolas" w:cs="Times New Roman"/>
+          <w:color w:val="E5C07B"/>
+          <w:sz w:val="21"/>
+          <w:szCs w:val="21"/>
+          <w:lang w:val="en-US"/>
+        </w:rPr>
+        <w:t>this</w:t>
+      </w:r>
+      <w:r>
+        <w:rPr>
+          <w:rFonts w:ascii="Consolas" w:eastAsia="Times New Roman" w:hAnsi="Consolas" w:cs="Times New Roman"/>
+          <w:color w:val="ABB2BF"/>
+          <w:sz w:val="21"/>
+          <w:szCs w:val="21"/>
+          <w:lang w:val="en-US"/>
+        </w:rPr>
+        <w:t>.</w:t>
+      </w:r>
+      <w:r>
+        <w:rPr>
+          <w:rFonts w:ascii="Consolas" w:eastAsia="Times New Roman" w:hAnsi="Consolas" w:cs="Times New Roman"/>
+          <w:color w:val="E06C75"/>
+          <w:sz w:val="21"/>
+          <w:szCs w:val="21"/>
+          <w:lang w:val="en-US"/>
+        </w:rPr>
+        <w:t>state</w:t>
+      </w:r>
+      <w:r>
+        <w:rPr>
+          <w:rFonts w:ascii="Consolas" w:eastAsia="Times New Roman" w:hAnsi="Consolas" w:cs="Times New Roman"/>
+          <w:color w:val="ABB2BF"/>
+          <w:sz w:val="21"/>
+          <w:szCs w:val="21"/>
+          <w:lang w:val="en-US"/>
+        </w:rPr>
+        <w:t>.</w:t>
+      </w:r>
+      <w:r>
+        <w:rPr>
+          <w:rFonts w:ascii="Consolas" w:eastAsia="Times New Roman" w:hAnsi="Consolas" w:cs="Times New Roman"/>
+          <w:color w:val="E06C75"/>
+          <w:sz w:val="21"/>
+          <w:szCs w:val="21"/>
+          <w:lang w:val="en-US"/>
+        </w:rPr>
+        <w:t>newToDoItemText</w:t>
+      </w:r>
+      <w:proofErr w:type="spellEnd"/>
+      <w:r>
+        <w:rPr>
+          <w:rFonts w:ascii="Consolas" w:eastAsia="Times New Roman" w:hAnsi="Consolas" w:cs="Times New Roman"/>
+          <w:color w:val="ABB2BF"/>
+          <w:sz w:val="21"/>
+          <w:szCs w:val="21"/>
+          <w:lang w:val="en-US"/>
+        </w:rPr>
+        <w:t>))</w:t>
+      </w:r>
+    </w:p>
+    <w:p>
+      <w:pPr>
+        <w:shd w:val="clear" w:color="auto" w:fill="282C34"/>
+        <w:spacing w:after="0" w:line="285" w:lineRule="atLeast"/>
+        <w:rPr>
+          <w:rFonts w:ascii="Consolas" w:eastAsia="Times New Roman" w:hAnsi="Consolas" w:cs="Times New Roman"/>
+          <w:color w:val="ABB2BF"/>
+          <w:sz w:val="21"/>
+          <w:szCs w:val="21"/>
+          <w:lang w:val="en-US"/>
+        </w:rPr>
+      </w:pPr>
+      <w:r>
+        <w:rPr>
+          <w:rFonts w:ascii="Consolas" w:eastAsia="Times New Roman" w:hAnsi="Consolas" w:cs="Times New Roman"/>
+          <w:color w:val="ABB2BF"/>
+          <w:sz w:val="21"/>
+          <w:szCs w:val="21"/>
+          <w:lang w:val="en-US"/>
+        </w:rPr>
+        <w:t xml:space="preserve">    {</w:t>
+      </w:r>
+    </w:p>
+    <w:p>
+      <w:pPr>
+        <w:shd w:val="clear" w:color="auto" w:fill="282C34"/>
+        <w:spacing w:after="0" w:line="285" w:lineRule="atLeast"/>
+        <w:rPr>
+          <w:rFonts w:ascii="Consolas" w:eastAsia="Times New Roman" w:hAnsi="Consolas" w:cs="Times New Roman"/>
+          <w:color w:val="ABB2BF"/>
+          <w:sz w:val="21"/>
+          <w:szCs w:val="21"/>
+          <w:lang w:val="en-US"/>
+        </w:rPr>
+      </w:pPr>
+      <w:r>
+        <w:rPr>
+          <w:rFonts w:ascii="Consolas" w:eastAsia="Times New Roman" w:hAnsi="Consolas" w:cs="Times New Roman"/>
+          <w:color w:val="ABB2BF"/>
+          <w:sz w:val="21"/>
+          <w:szCs w:val="21"/>
+          <w:lang w:val="en-US"/>
+        </w:rPr>
+        <w:t xml:space="preserve">      </w:t>
+      </w:r>
+      <w:proofErr w:type="spellStart"/>
+      <w:proofErr w:type="gramStart"/>
+      <w:r>
+        <w:rPr>
+          <w:rFonts w:ascii="Consolas" w:eastAsia="Times New Roman" w:hAnsi="Consolas" w:cs="Times New Roman"/>
+          <w:color w:val="E5C07B"/>
+          <w:sz w:val="21"/>
+          <w:szCs w:val="21"/>
+          <w:lang w:val="en-US"/>
+        </w:rPr>
+        <w:t>this</w:t>
+      </w:r>
+      <w:r>
+        <w:rPr>
+          <w:rFonts w:ascii="Consolas" w:eastAsia="Times New Roman" w:hAnsi="Consolas" w:cs="Times New Roman"/>
+          <w:color w:val="ABB2BF"/>
+          <w:sz w:val="21"/>
+          <w:szCs w:val="21"/>
+          <w:lang w:val="en-US"/>
+        </w:rPr>
+        <w:t>.</w:t>
+      </w:r>
+      <w:r>
+        <w:rPr>
+          <w:rFonts w:ascii="Consolas" w:eastAsia="Times New Roman" w:hAnsi="Consolas" w:cs="Times New Roman"/>
+          <w:b/>
+          <w:bCs/>
+          <w:color w:val="61AFEF"/>
+          <w:sz w:val="21"/>
+          <w:szCs w:val="21"/>
+          <w:lang w:val="en-US"/>
+        </w:rPr>
+        <w:t>setState</w:t>
+      </w:r>
+      <w:proofErr w:type="spellEnd"/>
+      <w:proofErr w:type="gramEnd"/>
+      <w:r>
+        <w:rPr>
+          <w:rFonts w:ascii="Consolas" w:eastAsia="Times New Roman" w:hAnsi="Consolas" w:cs="Times New Roman"/>
+          <w:color w:val="ABB2BF"/>
+          <w:sz w:val="21"/>
+          <w:szCs w:val="21"/>
+          <w:lang w:val="en-US"/>
+        </w:rPr>
+        <w:t xml:space="preserve"> ({</w:t>
+      </w:r>
+    </w:p>
+    <w:p>
+      <w:pPr>
+        <w:shd w:val="clear" w:color="auto" w:fill="282C34"/>
+        <w:spacing w:after="0" w:line="285" w:lineRule="atLeast"/>
+        <w:rPr>
+          <w:rFonts w:ascii="Consolas" w:eastAsia="Times New Roman" w:hAnsi="Consolas" w:cs="Times New Roman"/>
+          <w:color w:val="ABB2BF"/>
+          <w:sz w:val="21"/>
+          <w:szCs w:val="21"/>
+          <w:lang w:val="en-US"/>
+        </w:rPr>
+      </w:pPr>
+      <w:r>
+        <w:rPr>
+          <w:rFonts w:ascii="Consolas" w:eastAsia="Times New Roman" w:hAnsi="Consolas" w:cs="Times New Roman"/>
+          <w:color w:val="ABB2BF"/>
+          <w:sz w:val="21"/>
+          <w:szCs w:val="21"/>
+          <w:lang w:val="en-US"/>
+        </w:rPr>
+        <w:t xml:space="preserve">        </w:t>
+      </w:r>
+      <w:proofErr w:type="spellStart"/>
+      <w:proofErr w:type="gramStart"/>
+      <w:r>
+        <w:rPr>
+          <w:rFonts w:ascii="Consolas" w:eastAsia="Times New Roman" w:hAnsi="Consolas" w:cs="Times New Roman"/>
+          <w:color w:val="E06C75"/>
+          <w:sz w:val="21"/>
+          <w:szCs w:val="21"/>
+          <w:lang w:val="en-US"/>
+        </w:rPr>
+        <w:t>todoItems</w:t>
+      </w:r>
+      <w:proofErr w:type="spellEnd"/>
+      <w:r>
+        <w:rPr>
+          <w:rFonts w:ascii="Consolas" w:eastAsia="Times New Roman" w:hAnsi="Consolas" w:cs="Times New Roman"/>
+          <w:color w:val="E06C75"/>
+          <w:sz w:val="21"/>
+          <w:szCs w:val="21"/>
+          <w:lang w:val="en-US"/>
+        </w:rPr>
+        <w:t xml:space="preserve"> </w:t>
+      </w:r>
+      <w:r>
+        <w:rPr>
+          <w:rFonts w:ascii="Consolas" w:eastAsia="Times New Roman" w:hAnsi="Consolas" w:cs="Times New Roman"/>
+          <w:color w:val="ABB2BF"/>
+          <w:sz w:val="21"/>
+          <w:szCs w:val="21"/>
+          <w:lang w:val="en-US"/>
+        </w:rPr>
+        <w:t>:</w:t>
+      </w:r>
+      <w:proofErr w:type="gramEnd"/>
+      <w:r>
+        <w:rPr>
+          <w:rFonts w:ascii="Consolas" w:eastAsia="Times New Roman" w:hAnsi="Consolas" w:cs="Times New Roman"/>
+          <w:color w:val="ABB2BF"/>
+          <w:sz w:val="21"/>
+          <w:szCs w:val="21"/>
+          <w:lang w:val="en-US"/>
+        </w:rPr>
+        <w:t xml:space="preserve">  [...</w:t>
+      </w:r>
+      <w:proofErr w:type="spellStart"/>
+      <w:r>
+        <w:rPr>
+          <w:rFonts w:ascii="Consolas" w:eastAsia="Times New Roman" w:hAnsi="Consolas" w:cs="Times New Roman"/>
+          <w:color w:val="E5C07B"/>
+          <w:sz w:val="21"/>
+          <w:szCs w:val="21"/>
+          <w:lang w:val="en-US"/>
+        </w:rPr>
+        <w:t>this</w:t>
+      </w:r>
+      <w:r>
+        <w:rPr>
+          <w:rFonts w:ascii="Consolas" w:eastAsia="Times New Roman" w:hAnsi="Consolas" w:cs="Times New Roman"/>
+          <w:color w:val="ABB2BF"/>
+          <w:sz w:val="21"/>
+          <w:szCs w:val="21"/>
+          <w:lang w:val="en-US"/>
+        </w:rPr>
+        <w:t>.</w:t>
+      </w:r>
+      <w:r>
+        <w:rPr>
+          <w:rFonts w:ascii="Consolas" w:eastAsia="Times New Roman" w:hAnsi="Consolas" w:cs="Times New Roman"/>
+          <w:color w:val="E06C75"/>
+          <w:sz w:val="21"/>
+          <w:szCs w:val="21"/>
+          <w:lang w:val="en-US"/>
+        </w:rPr>
+        <w:t>state</w:t>
+      </w:r>
+      <w:r>
+        <w:rPr>
+          <w:rFonts w:ascii="Consolas" w:eastAsia="Times New Roman" w:hAnsi="Consolas" w:cs="Times New Roman"/>
+          <w:color w:val="ABB2BF"/>
+          <w:sz w:val="21"/>
+          <w:szCs w:val="21"/>
+          <w:lang w:val="en-US"/>
+        </w:rPr>
+        <w:t>.</w:t>
+      </w:r>
+      <w:r>
+        <w:rPr>
+          <w:rFonts w:ascii="Consolas" w:eastAsia="Times New Roman" w:hAnsi="Consolas" w:cs="Times New Roman"/>
+          <w:color w:val="E06C75"/>
+          <w:sz w:val="21"/>
+          <w:szCs w:val="21"/>
+          <w:lang w:val="en-US"/>
+        </w:rPr>
+        <w:t>todoItems</w:t>
+      </w:r>
+      <w:proofErr w:type="spellEnd"/>
+      <w:r>
+        <w:rPr>
+          <w:rFonts w:ascii="Consolas" w:eastAsia="Times New Roman" w:hAnsi="Consolas" w:cs="Times New Roman"/>
+          <w:color w:val="ABB2BF"/>
+          <w:sz w:val="21"/>
+          <w:szCs w:val="21"/>
+          <w:lang w:val="en-US"/>
+        </w:rPr>
+        <w:t>,</w:t>
+      </w:r>
+    </w:p>
+    <w:p>
+      <w:pPr>
+        <w:shd w:val="clear" w:color="auto" w:fill="282C34"/>
+        <w:spacing w:after="0" w:line="285" w:lineRule="atLeast"/>
+        <w:rPr>
+          <w:rFonts w:ascii="Consolas" w:eastAsia="Times New Roman" w:hAnsi="Consolas" w:cs="Times New Roman"/>
+          <w:color w:val="ABB2BF"/>
+          <w:sz w:val="21"/>
+          <w:szCs w:val="21"/>
+          <w:lang w:val="en-US"/>
+        </w:rPr>
+      </w:pPr>
+      <w:r>
+        <w:rPr>
+          <w:rFonts w:ascii="Consolas" w:eastAsia="Times New Roman" w:hAnsi="Consolas" w:cs="Times New Roman"/>
+          <w:color w:val="ABB2BF"/>
+          <w:sz w:val="21"/>
+          <w:szCs w:val="21"/>
+          <w:lang w:val="en-US"/>
+        </w:rPr>
+        <w:t xml:space="preserve">            {</w:t>
+      </w:r>
+      <w:proofErr w:type="gramStart"/>
+      <w:r>
+        <w:rPr>
+          <w:rFonts w:ascii="Consolas" w:eastAsia="Times New Roman" w:hAnsi="Consolas" w:cs="Times New Roman"/>
+          <w:color w:val="E06C75"/>
+          <w:sz w:val="21"/>
+          <w:szCs w:val="21"/>
+          <w:lang w:val="en-US"/>
+        </w:rPr>
+        <w:t xml:space="preserve">action </w:t>
+      </w:r>
+      <w:r>
+        <w:rPr>
+          <w:rFonts w:ascii="Consolas" w:eastAsia="Times New Roman" w:hAnsi="Consolas" w:cs="Times New Roman"/>
+          <w:color w:val="ABB2BF"/>
+          <w:sz w:val="21"/>
+          <w:szCs w:val="21"/>
+          <w:lang w:val="en-US"/>
+        </w:rPr>
+        <w:t>:</w:t>
+      </w:r>
+      <w:proofErr w:type="gramEnd"/>
+      <w:r>
+        <w:rPr>
+          <w:rFonts w:ascii="Consolas" w:eastAsia="Times New Roman" w:hAnsi="Consolas" w:cs="Times New Roman"/>
+          <w:color w:val="ABB2BF"/>
+          <w:sz w:val="21"/>
+          <w:szCs w:val="21"/>
+          <w:lang w:val="en-US"/>
+        </w:rPr>
+        <w:t xml:space="preserve"> </w:t>
+      </w:r>
+      <w:proofErr w:type="spellStart"/>
+      <w:r>
+        <w:rPr>
+          <w:rFonts w:ascii="Consolas" w:eastAsia="Times New Roman" w:hAnsi="Consolas" w:cs="Times New Roman"/>
+          <w:color w:val="E5C07B"/>
+          <w:sz w:val="21"/>
+          <w:szCs w:val="21"/>
+          <w:lang w:val="en-US"/>
+        </w:rPr>
+        <w:t>this</w:t>
+      </w:r>
+      <w:r>
+        <w:rPr>
+          <w:rFonts w:ascii="Consolas" w:eastAsia="Times New Roman" w:hAnsi="Consolas" w:cs="Times New Roman"/>
+          <w:color w:val="ABB2BF"/>
+          <w:sz w:val="21"/>
+          <w:szCs w:val="21"/>
+          <w:lang w:val="en-US"/>
+        </w:rPr>
+        <w:t>.</w:t>
+      </w:r>
+      <w:r>
+        <w:rPr>
+          <w:rFonts w:ascii="Consolas" w:eastAsia="Times New Roman" w:hAnsi="Consolas" w:cs="Times New Roman"/>
+          <w:color w:val="E06C75"/>
+          <w:sz w:val="21"/>
+          <w:szCs w:val="21"/>
+          <w:lang w:val="en-US"/>
+        </w:rPr>
+        <w:t>state</w:t>
+      </w:r>
+      <w:r>
+        <w:rPr>
+          <w:rFonts w:ascii="Consolas" w:eastAsia="Times New Roman" w:hAnsi="Consolas" w:cs="Times New Roman"/>
+          <w:color w:val="ABB2BF"/>
+          <w:sz w:val="21"/>
+          <w:szCs w:val="21"/>
+          <w:lang w:val="en-US"/>
+        </w:rPr>
+        <w:t>.</w:t>
+      </w:r>
+      <w:r>
+        <w:rPr>
+          <w:rFonts w:ascii="Consolas" w:eastAsia="Times New Roman" w:hAnsi="Consolas" w:cs="Times New Roman"/>
+          <w:color w:val="E06C75"/>
+          <w:sz w:val="21"/>
+          <w:szCs w:val="21"/>
+          <w:lang w:val="en-US"/>
+        </w:rPr>
+        <w:t>newToDoItemText</w:t>
+      </w:r>
+      <w:proofErr w:type="spellEnd"/>
+      <w:r>
+        <w:rPr>
+          <w:rFonts w:ascii="Consolas" w:eastAsia="Times New Roman" w:hAnsi="Consolas" w:cs="Times New Roman"/>
+          <w:color w:val="ABB2BF"/>
+          <w:sz w:val="21"/>
+          <w:szCs w:val="21"/>
+          <w:lang w:val="en-US"/>
+        </w:rPr>
+        <w:t xml:space="preserve">, </w:t>
+      </w:r>
+      <w:r>
+        <w:rPr>
+          <w:rFonts w:ascii="Consolas" w:eastAsia="Times New Roman" w:hAnsi="Consolas" w:cs="Times New Roman"/>
+          <w:color w:val="E06C75"/>
+          <w:sz w:val="21"/>
+          <w:szCs w:val="21"/>
+          <w:lang w:val="en-US"/>
+        </w:rPr>
+        <w:t>done</w:t>
+      </w:r>
+      <w:r>
+        <w:rPr>
+          <w:rFonts w:ascii="Consolas" w:eastAsia="Times New Roman" w:hAnsi="Consolas" w:cs="Times New Roman"/>
+          <w:color w:val="ABB2BF"/>
+          <w:sz w:val="21"/>
+          <w:szCs w:val="21"/>
+          <w:lang w:val="en-US"/>
+        </w:rPr>
+        <w:t xml:space="preserve">: </w:t>
+      </w:r>
+      <w:r>
+        <w:rPr>
+          <w:rFonts w:ascii="Consolas" w:eastAsia="Times New Roman" w:hAnsi="Consolas" w:cs="Times New Roman"/>
+          <w:color w:val="D19A66"/>
+          <w:sz w:val="21"/>
+          <w:szCs w:val="21"/>
+          <w:lang w:val="en-US"/>
+        </w:rPr>
+        <w:t>false</w:t>
+      </w:r>
+      <w:r>
+        <w:rPr>
+          <w:rFonts w:ascii="Consolas" w:eastAsia="Times New Roman" w:hAnsi="Consolas" w:cs="Times New Roman"/>
+          <w:color w:val="ABB2BF"/>
+          <w:sz w:val="21"/>
+          <w:szCs w:val="21"/>
+          <w:lang w:val="en-US"/>
+        </w:rPr>
+        <w:t xml:space="preserve">}], </w:t>
+      </w:r>
+      <w:proofErr w:type="spellStart"/>
+      <w:r>
+        <w:rPr>
+          <w:rFonts w:ascii="Consolas" w:eastAsia="Times New Roman" w:hAnsi="Consolas" w:cs="Times New Roman"/>
+          <w:color w:val="E06C75"/>
+          <w:sz w:val="21"/>
+          <w:szCs w:val="21"/>
+          <w:lang w:val="en-US"/>
+        </w:rPr>
+        <w:t>newToDoItemText</w:t>
+      </w:r>
+      <w:proofErr w:type="spellEnd"/>
+      <w:r>
+        <w:rPr>
+          <w:rFonts w:ascii="Consolas" w:eastAsia="Times New Roman" w:hAnsi="Consolas" w:cs="Times New Roman"/>
+          <w:color w:val="E06C75"/>
+          <w:sz w:val="21"/>
+          <w:szCs w:val="21"/>
+          <w:lang w:val="en-US"/>
+        </w:rPr>
+        <w:t xml:space="preserve"> </w:t>
+      </w:r>
+      <w:r>
+        <w:rPr>
+          <w:rFonts w:ascii="Consolas" w:eastAsia="Times New Roman" w:hAnsi="Consolas" w:cs="Times New Roman"/>
+          <w:color w:val="ABB2BF"/>
+          <w:sz w:val="21"/>
+          <w:szCs w:val="21"/>
+          <w:lang w:val="en-US"/>
+        </w:rPr>
+        <w:t xml:space="preserve">: </w:t>
+      </w:r>
+      <w:r>
+        <w:rPr>
+          <w:rFonts w:ascii="Consolas" w:eastAsia="Times New Roman" w:hAnsi="Consolas" w:cs="Times New Roman"/>
+          <w:color w:val="98C379"/>
+          <w:sz w:val="21"/>
+          <w:szCs w:val="21"/>
+          <w:lang w:val="en-US"/>
+        </w:rPr>
+        <w:t>""</w:t>
+      </w:r>
+    </w:p>
+    <w:p>
+      <w:pPr>
+        <w:shd w:val="clear" w:color="auto" w:fill="282C34"/>
+        <w:spacing w:after="0" w:line="285" w:lineRule="atLeast"/>
+        <w:rPr>
+          <w:rFonts w:ascii="Consolas" w:eastAsia="Times New Roman" w:hAnsi="Consolas" w:cs="Times New Roman"/>
+          <w:color w:val="ABB2BF"/>
+          <w:sz w:val="21"/>
+          <w:szCs w:val="21"/>
+          <w:lang w:val="en-US"/>
+        </w:rPr>
+      </w:pPr>
+      <w:r>
+        <w:rPr>
+          <w:rFonts w:ascii="Consolas" w:eastAsia="Times New Roman" w:hAnsi="Consolas" w:cs="Times New Roman"/>
+          <w:color w:val="ABB2BF"/>
+          <w:sz w:val="21"/>
+          <w:szCs w:val="21"/>
+          <w:lang w:val="en-US"/>
+        </w:rPr>
+        <w:t xml:space="preserve">      });</w:t>
+      </w:r>
+    </w:p>
+    <w:p>
+      <w:pPr>
+        <w:shd w:val="clear" w:color="auto" w:fill="282C34"/>
+        <w:spacing w:after="0" w:line="285" w:lineRule="atLeast"/>
+        <w:rPr>
+          <w:rFonts w:ascii="Consolas" w:eastAsia="Times New Roman" w:hAnsi="Consolas" w:cs="Times New Roman"/>
+          <w:color w:val="ABB2BF"/>
+          <w:sz w:val="21"/>
+          <w:szCs w:val="21"/>
+          <w:lang w:val="en-US"/>
+        </w:rPr>
+      </w:pPr>
+      <w:r>
+        <w:rPr>
+          <w:rFonts w:ascii="Consolas" w:eastAsia="Times New Roman" w:hAnsi="Consolas" w:cs="Times New Roman"/>
+          <w:color w:val="ABB2BF"/>
+          <w:sz w:val="21"/>
+          <w:szCs w:val="21"/>
+          <w:lang w:val="en-US"/>
+        </w:rPr>
+        <w:t xml:space="preserve">    }</w:t>
+      </w:r>
+    </w:p>
+    <w:p>
+      <w:pPr>
+        <w:shd w:val="clear" w:color="auto" w:fill="282C34"/>
+        <w:spacing w:after="0" w:line="285" w:lineRule="atLeast"/>
+        <w:rPr>
+          <w:rFonts w:ascii="Consolas" w:eastAsia="Times New Roman" w:hAnsi="Consolas" w:cs="Times New Roman"/>
+          <w:color w:val="ABB2BF"/>
+          <w:sz w:val="21"/>
+          <w:szCs w:val="21"/>
+          <w:lang w:val="en-US"/>
+        </w:rPr>
+      </w:pPr>
+      <w:r>
+        <w:rPr>
+          <w:rFonts w:ascii="Consolas" w:eastAsia="Times New Roman" w:hAnsi="Consolas" w:cs="Times New Roman"/>
+          <w:color w:val="ABB2BF"/>
+          <w:sz w:val="21"/>
+          <w:szCs w:val="21"/>
+          <w:lang w:val="en-US"/>
+        </w:rPr>
+        <w:t xml:space="preserve">  }</w:t>
+      </w:r>
+    </w:p>
+    <w:p>
+      <w:pPr>
+        <w:rPr>
+          <w:lang w:val="en-US"/>
+        </w:rPr>
+      </w:pPr>
+      <w:r>
+        <w:rPr>
+          <w:lang w:val="en-US"/>
+        </w:rPr>
+        <w:t xml:space="preserve">First it will check do we already have our </w:t>
+      </w:r>
+      <w:proofErr w:type="spellStart"/>
+      <w:r>
+        <w:rPr>
+          <w:lang w:val="en-US"/>
+        </w:rPr>
+        <w:t>todo</w:t>
+      </w:r>
+      <w:proofErr w:type="spellEnd"/>
+      <w:r>
+        <w:rPr>
+          <w:lang w:val="en-US"/>
+        </w:rPr>
+        <w:t xml:space="preserve"> task, or not:</w:t>
+      </w:r>
+    </w:p>
+    <w:p>
+      <w:pPr>
+        <w:shd w:val="clear" w:color="auto" w:fill="282C34"/>
+        <w:spacing w:after="0" w:line="285" w:lineRule="atLeast"/>
+        <w:rPr>
+          <w:rFonts w:ascii="Consolas" w:eastAsia="Times New Roman" w:hAnsi="Consolas" w:cs="Times New Roman"/>
+          <w:color w:val="ABB2BF"/>
+          <w:sz w:val="21"/>
+          <w:szCs w:val="21"/>
+          <w:lang w:val="en-US"/>
+        </w:rPr>
+      </w:pPr>
+      <w:r>
+        <w:rPr>
+          <w:rFonts w:ascii="Consolas" w:eastAsia="Times New Roman" w:hAnsi="Consolas" w:cs="Times New Roman"/>
+          <w:color w:val="ABB2BF"/>
+          <w:sz w:val="21"/>
+          <w:szCs w:val="21"/>
+          <w:lang w:val="en-US"/>
+        </w:rPr>
+        <w:t xml:space="preserve">    </w:t>
+      </w:r>
+      <w:r>
+        <w:rPr>
+          <w:rFonts w:ascii="Consolas" w:eastAsia="Times New Roman" w:hAnsi="Consolas" w:cs="Times New Roman"/>
+          <w:color w:val="C678DD"/>
+          <w:sz w:val="21"/>
+          <w:szCs w:val="21"/>
+          <w:lang w:val="en-US"/>
+        </w:rPr>
+        <w:t>if</w:t>
+      </w:r>
+      <w:r>
+        <w:rPr>
+          <w:rFonts w:ascii="Consolas" w:eastAsia="Times New Roman" w:hAnsi="Consolas" w:cs="Times New Roman"/>
+          <w:color w:val="ABB2BF"/>
+          <w:sz w:val="21"/>
+          <w:szCs w:val="21"/>
+          <w:lang w:val="en-US"/>
+        </w:rPr>
+        <w:t xml:space="preserve"> </w:t>
+      </w:r>
+      <w:proofErr w:type="gramStart"/>
+      <w:r>
+        <w:rPr>
+          <w:rFonts w:ascii="Consolas" w:eastAsia="Times New Roman" w:hAnsi="Consolas" w:cs="Times New Roman"/>
+          <w:color w:val="ABB2BF"/>
+          <w:sz w:val="21"/>
+          <w:szCs w:val="21"/>
+          <w:lang w:val="en-US"/>
+        </w:rPr>
+        <w:t>(</w:t>
+      </w:r>
+      <w:r>
+        <w:rPr>
+          <w:rFonts w:ascii="Consolas" w:eastAsia="Times New Roman" w:hAnsi="Consolas" w:cs="Times New Roman"/>
+          <w:color w:val="56B6C2"/>
+          <w:sz w:val="21"/>
+          <w:szCs w:val="21"/>
+          <w:lang w:val="en-US"/>
+        </w:rPr>
+        <w:t>!</w:t>
+      </w:r>
+      <w:proofErr w:type="spellStart"/>
+      <w:r>
+        <w:rPr>
+          <w:rFonts w:ascii="Consolas" w:eastAsia="Times New Roman" w:hAnsi="Consolas" w:cs="Times New Roman"/>
+          <w:color w:val="E5C07B"/>
+          <w:sz w:val="21"/>
+          <w:szCs w:val="21"/>
+          <w:lang w:val="en-US"/>
+        </w:rPr>
+        <w:t>this</w:t>
+      </w:r>
+      <w:proofErr w:type="gramEnd"/>
+      <w:r>
+        <w:rPr>
+          <w:rFonts w:ascii="Consolas" w:eastAsia="Times New Roman" w:hAnsi="Consolas" w:cs="Times New Roman"/>
+          <w:color w:val="ABB2BF"/>
+          <w:sz w:val="21"/>
+          <w:szCs w:val="21"/>
+          <w:lang w:val="en-US"/>
+        </w:rPr>
+        <w:t>.</w:t>
+      </w:r>
+      <w:r>
+        <w:rPr>
+          <w:rFonts w:ascii="Consolas" w:eastAsia="Times New Roman" w:hAnsi="Consolas" w:cs="Times New Roman"/>
+          <w:color w:val="E06C75"/>
+          <w:sz w:val="21"/>
+          <w:szCs w:val="21"/>
+          <w:lang w:val="en-US"/>
+        </w:rPr>
+        <w:t>state</w:t>
+      </w:r>
+      <w:r>
+        <w:rPr>
+          <w:rFonts w:ascii="Consolas" w:eastAsia="Times New Roman" w:hAnsi="Consolas" w:cs="Times New Roman"/>
+          <w:color w:val="ABB2BF"/>
+          <w:sz w:val="21"/>
+          <w:szCs w:val="21"/>
+          <w:lang w:val="en-US"/>
+        </w:rPr>
+        <w:t>.</w:t>
+      </w:r>
+      <w:r>
+        <w:rPr>
+          <w:rFonts w:ascii="Consolas" w:eastAsia="Times New Roman" w:hAnsi="Consolas" w:cs="Times New Roman"/>
+          <w:color w:val="E06C75"/>
+          <w:sz w:val="21"/>
+          <w:szCs w:val="21"/>
+          <w:lang w:val="en-US"/>
+        </w:rPr>
+        <w:t>todoItems</w:t>
+      </w:r>
+      <w:r>
+        <w:rPr>
+          <w:rFonts w:ascii="Consolas" w:eastAsia="Times New Roman" w:hAnsi="Consolas" w:cs="Times New Roman"/>
+          <w:color w:val="ABB2BF"/>
+          <w:sz w:val="21"/>
+          <w:szCs w:val="21"/>
+          <w:lang w:val="en-US"/>
+        </w:rPr>
+        <w:t>.</w:t>
+      </w:r>
+      <w:r>
+        <w:rPr>
+          <w:rFonts w:ascii="Consolas" w:eastAsia="Times New Roman" w:hAnsi="Consolas" w:cs="Times New Roman"/>
+          <w:color w:val="56B6C2"/>
+          <w:sz w:val="21"/>
+          <w:szCs w:val="21"/>
+          <w:lang w:val="en-US"/>
+        </w:rPr>
+        <w:t>find</w:t>
+      </w:r>
+      <w:proofErr w:type="spellEnd"/>
+      <w:r>
+        <w:rPr>
+          <w:rFonts w:ascii="Consolas" w:eastAsia="Times New Roman" w:hAnsi="Consolas" w:cs="Times New Roman"/>
+          <w:color w:val="ABB2BF"/>
+          <w:sz w:val="21"/>
+          <w:szCs w:val="21"/>
+          <w:lang w:val="en-US"/>
+        </w:rPr>
+        <w:t>(</w:t>
+      </w:r>
+      <w:r>
+        <w:rPr>
+          <w:rFonts w:ascii="Consolas" w:eastAsia="Times New Roman" w:hAnsi="Consolas" w:cs="Times New Roman"/>
+          <w:i/>
+          <w:iCs/>
+          <w:color w:val="E06C75"/>
+          <w:sz w:val="21"/>
+          <w:szCs w:val="21"/>
+          <w:lang w:val="en-US"/>
+        </w:rPr>
+        <w:t>item</w:t>
+      </w:r>
+      <w:r>
+        <w:rPr>
+          <w:rFonts w:ascii="Consolas" w:eastAsia="Times New Roman" w:hAnsi="Consolas" w:cs="Times New Roman"/>
+          <w:color w:val="ABB2BF"/>
+          <w:sz w:val="21"/>
+          <w:szCs w:val="21"/>
+          <w:lang w:val="en-US"/>
+        </w:rPr>
+        <w:t xml:space="preserve"> </w:t>
+      </w:r>
+      <w:r>
+        <w:rPr>
+          <w:rFonts w:ascii="Consolas" w:eastAsia="Times New Roman" w:hAnsi="Consolas" w:cs="Times New Roman"/>
+          <w:color w:val="C678DD"/>
+          <w:sz w:val="21"/>
+          <w:szCs w:val="21"/>
+          <w:lang w:val="en-US"/>
+        </w:rPr>
+        <w:t>=&gt;</w:t>
+      </w:r>
+      <w:r>
+        <w:rPr>
+          <w:rFonts w:ascii="Consolas" w:eastAsia="Times New Roman" w:hAnsi="Consolas" w:cs="Times New Roman"/>
+          <w:color w:val="ABB2BF"/>
+          <w:sz w:val="21"/>
+          <w:szCs w:val="21"/>
+          <w:lang w:val="en-US"/>
+        </w:rPr>
+        <w:t xml:space="preserve"> </w:t>
+      </w:r>
+      <w:proofErr w:type="spellStart"/>
+      <w:r>
+        <w:rPr>
+          <w:rFonts w:ascii="Consolas" w:eastAsia="Times New Roman" w:hAnsi="Consolas" w:cs="Times New Roman"/>
+          <w:color w:val="E06C75"/>
+          <w:sz w:val="21"/>
+          <w:szCs w:val="21"/>
+          <w:lang w:val="en-US"/>
+        </w:rPr>
+        <w:t>item</w:t>
+      </w:r>
+      <w:r>
+        <w:rPr>
+          <w:rFonts w:ascii="Consolas" w:eastAsia="Times New Roman" w:hAnsi="Consolas" w:cs="Times New Roman"/>
+          <w:color w:val="ABB2BF"/>
+          <w:sz w:val="21"/>
+          <w:szCs w:val="21"/>
+          <w:lang w:val="en-US"/>
+        </w:rPr>
+        <w:t>.</w:t>
+      </w:r>
+      <w:r>
+        <w:rPr>
+          <w:rFonts w:ascii="Consolas" w:eastAsia="Times New Roman" w:hAnsi="Consolas" w:cs="Times New Roman"/>
+          <w:color w:val="E06C75"/>
+          <w:sz w:val="21"/>
+          <w:szCs w:val="21"/>
+          <w:lang w:val="en-US"/>
+        </w:rPr>
+        <w:t>action</w:t>
+      </w:r>
+      <w:proofErr w:type="spellEnd"/>
+      <w:r>
+        <w:rPr>
+          <w:rFonts w:ascii="Consolas" w:eastAsia="Times New Roman" w:hAnsi="Consolas" w:cs="Times New Roman"/>
+          <w:color w:val="ABB2BF"/>
+          <w:sz w:val="21"/>
+          <w:szCs w:val="21"/>
+          <w:lang w:val="en-US"/>
+        </w:rPr>
+        <w:t xml:space="preserve"> </w:t>
+      </w:r>
+      <w:r>
+        <w:rPr>
+          <w:rFonts w:ascii="Consolas" w:eastAsia="Times New Roman" w:hAnsi="Consolas" w:cs="Times New Roman"/>
+          <w:color w:val="56B6C2"/>
+          <w:sz w:val="21"/>
+          <w:szCs w:val="21"/>
+          <w:lang w:val="en-US"/>
+        </w:rPr>
+        <w:t>===</w:t>
+      </w:r>
+      <w:r>
+        <w:rPr>
+          <w:rFonts w:ascii="Consolas" w:eastAsia="Times New Roman" w:hAnsi="Consolas" w:cs="Times New Roman"/>
+          <w:color w:val="ABB2BF"/>
+          <w:sz w:val="21"/>
+          <w:szCs w:val="21"/>
+          <w:lang w:val="en-US"/>
+        </w:rPr>
+        <w:t xml:space="preserve"> </w:t>
+      </w:r>
+      <w:proofErr w:type="spellStart"/>
+      <w:r>
+        <w:rPr>
+          <w:rFonts w:ascii="Consolas" w:eastAsia="Times New Roman" w:hAnsi="Consolas" w:cs="Times New Roman"/>
+          <w:color w:val="E5C07B"/>
+          <w:sz w:val="21"/>
+          <w:szCs w:val="21"/>
+          <w:lang w:val="en-US"/>
+        </w:rPr>
+        <w:t>this</w:t>
+      </w:r>
+      <w:r>
+        <w:rPr>
+          <w:rFonts w:ascii="Consolas" w:eastAsia="Times New Roman" w:hAnsi="Consolas" w:cs="Times New Roman"/>
+          <w:color w:val="ABB2BF"/>
+          <w:sz w:val="21"/>
+          <w:szCs w:val="21"/>
+          <w:lang w:val="en-US"/>
+        </w:rPr>
+        <w:t>.</w:t>
+      </w:r>
+      <w:r>
+        <w:rPr>
+          <w:rFonts w:ascii="Consolas" w:eastAsia="Times New Roman" w:hAnsi="Consolas" w:cs="Times New Roman"/>
+          <w:color w:val="E06C75"/>
+          <w:sz w:val="21"/>
+          <w:szCs w:val="21"/>
+          <w:lang w:val="en-US"/>
+        </w:rPr>
+        <w:t>state</w:t>
+      </w:r>
+      <w:r>
+        <w:rPr>
+          <w:rFonts w:ascii="Consolas" w:eastAsia="Times New Roman" w:hAnsi="Consolas" w:cs="Times New Roman"/>
+          <w:color w:val="ABB2BF"/>
+          <w:sz w:val="21"/>
+          <w:szCs w:val="21"/>
+          <w:lang w:val="en-US"/>
+        </w:rPr>
+        <w:t>.</w:t>
+      </w:r>
+      <w:r>
+        <w:rPr>
+          <w:rFonts w:ascii="Consolas" w:eastAsia="Times New Roman" w:hAnsi="Consolas" w:cs="Times New Roman"/>
+          <w:color w:val="E06C75"/>
+          <w:sz w:val="21"/>
+          <w:szCs w:val="21"/>
+          <w:lang w:val="en-US"/>
+        </w:rPr>
+        <w:t>newToDoItemText</w:t>
+      </w:r>
+      <w:proofErr w:type="spellEnd"/>
+      <w:r>
+        <w:rPr>
+          <w:rFonts w:ascii="Consolas" w:eastAsia="Times New Roman" w:hAnsi="Consolas" w:cs="Times New Roman"/>
+          <w:color w:val="ABB2BF"/>
+          <w:sz w:val="21"/>
+          <w:szCs w:val="21"/>
+          <w:lang w:val="en-US"/>
+        </w:rPr>
+        <w:t>))</w:t>
+      </w:r>
+    </w:p>
+    <w:p>
+      <w:pPr>
+        <w:rPr>
+          <w:lang w:val="en-US"/>
+        </w:rPr>
+      </w:pPr>
+    </w:p>
+    <w:p>
+      <w:pPr>
+        <w:rPr>
+          <w:lang w:val="en-US"/>
+        </w:rPr>
+      </w:pPr>
+    </w:p>
+    <w:p>
+      <w:pPr>
+        <w:rPr>
+          <w:lang w:val="en-US"/>
+        </w:rPr>
+      </w:pPr>
+      <w:r>
+        <w:rPr>
+          <w:lang w:val="en-US"/>
+        </w:rPr>
+        <w:lastRenderedPageBreak/>
+        <w:t xml:space="preserve">If we don’t have task, it will be added into our </w:t>
+      </w:r>
+      <w:proofErr w:type="spellStart"/>
+      <w:r>
+        <w:rPr>
+          <w:lang w:val="en-US"/>
+        </w:rPr>
+        <w:t>toDoItems</w:t>
+      </w:r>
+      <w:proofErr w:type="spellEnd"/>
+      <w:r>
+        <w:rPr>
+          <w:lang w:val="en-US"/>
+        </w:rPr>
+        <w:t xml:space="preserve"> array: </w:t>
+      </w:r>
+    </w:p>
+    <w:p>
+      <w:pPr>
+        <w:shd w:val="clear" w:color="auto" w:fill="282C34"/>
+        <w:spacing w:after="0" w:line="285" w:lineRule="atLeast"/>
+        <w:rPr>
+          <w:rFonts w:ascii="Consolas" w:eastAsia="Times New Roman" w:hAnsi="Consolas" w:cs="Times New Roman"/>
+          <w:color w:val="ABB2BF"/>
+          <w:sz w:val="21"/>
+          <w:szCs w:val="21"/>
+          <w:lang w:val="en-US"/>
+        </w:rPr>
+      </w:pPr>
+      <w:r>
+        <w:rPr>
+          <w:rFonts w:ascii="Consolas" w:eastAsia="Times New Roman" w:hAnsi="Consolas" w:cs="Times New Roman"/>
+          <w:color w:val="ABB2BF"/>
+          <w:sz w:val="21"/>
+          <w:szCs w:val="21"/>
+          <w:lang w:val="en-US"/>
+        </w:rPr>
+        <w:t xml:space="preserve">      </w:t>
+      </w:r>
+      <w:proofErr w:type="spellStart"/>
+      <w:proofErr w:type="gramStart"/>
+      <w:r>
+        <w:rPr>
+          <w:rFonts w:ascii="Consolas" w:eastAsia="Times New Roman" w:hAnsi="Consolas" w:cs="Times New Roman"/>
+          <w:color w:val="E5C07B"/>
+          <w:sz w:val="21"/>
+          <w:szCs w:val="21"/>
+          <w:lang w:val="en-US"/>
+        </w:rPr>
+        <w:t>this</w:t>
+      </w:r>
+      <w:r>
+        <w:rPr>
+          <w:rFonts w:ascii="Consolas" w:eastAsia="Times New Roman" w:hAnsi="Consolas" w:cs="Times New Roman"/>
+          <w:color w:val="ABB2BF"/>
+          <w:sz w:val="21"/>
+          <w:szCs w:val="21"/>
+          <w:lang w:val="en-US"/>
+        </w:rPr>
+        <w:t>.</w:t>
+      </w:r>
+      <w:r>
+        <w:rPr>
+          <w:rFonts w:ascii="Consolas" w:eastAsia="Times New Roman" w:hAnsi="Consolas" w:cs="Times New Roman"/>
+          <w:b/>
+          <w:bCs/>
+          <w:color w:val="61AFEF"/>
+          <w:sz w:val="21"/>
+          <w:szCs w:val="21"/>
+          <w:lang w:val="en-US"/>
+        </w:rPr>
+        <w:t>setState</w:t>
+      </w:r>
+      <w:proofErr w:type="spellEnd"/>
+      <w:proofErr w:type="gramEnd"/>
+      <w:r>
+        <w:rPr>
+          <w:rFonts w:ascii="Consolas" w:eastAsia="Times New Roman" w:hAnsi="Consolas" w:cs="Times New Roman"/>
+          <w:color w:val="ABB2BF"/>
+          <w:sz w:val="21"/>
+          <w:szCs w:val="21"/>
+          <w:lang w:val="en-US"/>
+        </w:rPr>
+        <w:t xml:space="preserve"> ({</w:t>
+      </w:r>
+    </w:p>
+    <w:p>
+      <w:pPr>
+        <w:shd w:val="clear" w:color="auto" w:fill="282C34"/>
+        <w:spacing w:after="0" w:line="285" w:lineRule="atLeast"/>
+        <w:rPr>
+          <w:rFonts w:ascii="Consolas" w:eastAsia="Times New Roman" w:hAnsi="Consolas" w:cs="Times New Roman"/>
+          <w:color w:val="ABB2BF"/>
+          <w:sz w:val="21"/>
+          <w:szCs w:val="21"/>
+          <w:lang w:val="en-US"/>
+        </w:rPr>
+      </w:pPr>
+      <w:r>
+        <w:rPr>
+          <w:rFonts w:ascii="Consolas" w:eastAsia="Times New Roman" w:hAnsi="Consolas" w:cs="Times New Roman"/>
+          <w:color w:val="ABB2BF"/>
+          <w:sz w:val="21"/>
+          <w:szCs w:val="21"/>
+          <w:lang w:val="en-US"/>
+        </w:rPr>
+        <w:t xml:space="preserve">        </w:t>
+      </w:r>
+      <w:proofErr w:type="spellStart"/>
+      <w:proofErr w:type="gramStart"/>
+      <w:r>
+        <w:rPr>
+          <w:rFonts w:ascii="Consolas" w:eastAsia="Times New Roman" w:hAnsi="Consolas" w:cs="Times New Roman"/>
+          <w:color w:val="E06C75"/>
+          <w:sz w:val="21"/>
+          <w:szCs w:val="21"/>
+          <w:lang w:val="en-US"/>
+        </w:rPr>
+        <w:t>todoItems</w:t>
+      </w:r>
+      <w:proofErr w:type="spellEnd"/>
+      <w:r>
+        <w:rPr>
+          <w:rFonts w:ascii="Consolas" w:eastAsia="Times New Roman" w:hAnsi="Consolas" w:cs="Times New Roman"/>
+          <w:color w:val="E06C75"/>
+          <w:sz w:val="21"/>
+          <w:szCs w:val="21"/>
+          <w:lang w:val="en-US"/>
+        </w:rPr>
+        <w:t xml:space="preserve"> </w:t>
+      </w:r>
+      <w:r>
+        <w:rPr>
+          <w:rFonts w:ascii="Consolas" w:eastAsia="Times New Roman" w:hAnsi="Consolas" w:cs="Times New Roman"/>
+          <w:color w:val="ABB2BF"/>
+          <w:sz w:val="21"/>
+          <w:szCs w:val="21"/>
+          <w:lang w:val="en-US"/>
+        </w:rPr>
+        <w:t>:</w:t>
+      </w:r>
+      <w:proofErr w:type="gramEnd"/>
+      <w:r>
+        <w:rPr>
+          <w:rFonts w:ascii="Consolas" w:eastAsia="Times New Roman" w:hAnsi="Consolas" w:cs="Times New Roman"/>
+          <w:color w:val="ABB2BF"/>
+          <w:sz w:val="21"/>
+          <w:szCs w:val="21"/>
+          <w:lang w:val="en-US"/>
+        </w:rPr>
+        <w:t xml:space="preserve">  [...</w:t>
+      </w:r>
+      <w:proofErr w:type="spellStart"/>
+      <w:r>
+        <w:rPr>
+          <w:rFonts w:ascii="Consolas" w:eastAsia="Times New Roman" w:hAnsi="Consolas" w:cs="Times New Roman"/>
+          <w:color w:val="E5C07B"/>
+          <w:sz w:val="21"/>
+          <w:szCs w:val="21"/>
+          <w:lang w:val="en-US"/>
+        </w:rPr>
+        <w:t>this</w:t>
+      </w:r>
+      <w:r>
+        <w:rPr>
+          <w:rFonts w:ascii="Consolas" w:eastAsia="Times New Roman" w:hAnsi="Consolas" w:cs="Times New Roman"/>
+          <w:color w:val="ABB2BF"/>
+          <w:sz w:val="21"/>
+          <w:szCs w:val="21"/>
+          <w:lang w:val="en-US"/>
+        </w:rPr>
+        <w:t>.</w:t>
+      </w:r>
+      <w:r>
+        <w:rPr>
+          <w:rFonts w:ascii="Consolas" w:eastAsia="Times New Roman" w:hAnsi="Consolas" w:cs="Times New Roman"/>
+          <w:color w:val="E06C75"/>
+          <w:sz w:val="21"/>
+          <w:szCs w:val="21"/>
+          <w:lang w:val="en-US"/>
+        </w:rPr>
+        <w:t>state</w:t>
+      </w:r>
+      <w:r>
+        <w:rPr>
+          <w:rFonts w:ascii="Consolas" w:eastAsia="Times New Roman" w:hAnsi="Consolas" w:cs="Times New Roman"/>
+          <w:color w:val="ABB2BF"/>
+          <w:sz w:val="21"/>
+          <w:szCs w:val="21"/>
+          <w:lang w:val="en-US"/>
+        </w:rPr>
+        <w:t>.</w:t>
+      </w:r>
+      <w:r>
+        <w:rPr>
+          <w:rFonts w:ascii="Consolas" w:eastAsia="Times New Roman" w:hAnsi="Consolas" w:cs="Times New Roman"/>
+          <w:color w:val="E06C75"/>
+          <w:sz w:val="21"/>
+          <w:szCs w:val="21"/>
+          <w:lang w:val="en-US"/>
+        </w:rPr>
+        <w:t>todoItems</w:t>
+      </w:r>
+      <w:proofErr w:type="spellEnd"/>
+      <w:r>
+        <w:rPr>
+          <w:rFonts w:ascii="Consolas" w:eastAsia="Times New Roman" w:hAnsi="Consolas" w:cs="Times New Roman"/>
+          <w:color w:val="ABB2BF"/>
+          <w:sz w:val="21"/>
+          <w:szCs w:val="21"/>
+          <w:lang w:val="en-US"/>
+        </w:rPr>
+        <w:t>,</w:t>
+      </w:r>
+    </w:p>
+    <w:p>
+      <w:pPr>
+        <w:shd w:val="clear" w:color="auto" w:fill="282C34"/>
+        <w:spacing w:after="0" w:line="285" w:lineRule="atLeast"/>
+        <w:rPr>
+          <w:rFonts w:ascii="Consolas" w:eastAsia="Times New Roman" w:hAnsi="Consolas" w:cs="Times New Roman"/>
+          <w:color w:val="ABB2BF"/>
+          <w:sz w:val="21"/>
+          <w:szCs w:val="21"/>
+          <w:lang w:val="en-US"/>
+        </w:rPr>
+      </w:pPr>
+      <w:r>
+        <w:rPr>
+          <w:rFonts w:ascii="Consolas" w:eastAsia="Times New Roman" w:hAnsi="Consolas" w:cs="Times New Roman"/>
+          <w:color w:val="ABB2BF"/>
+          <w:sz w:val="21"/>
+          <w:szCs w:val="21"/>
+          <w:lang w:val="en-US"/>
+        </w:rPr>
+        <w:t xml:space="preserve">            {</w:t>
+      </w:r>
+      <w:proofErr w:type="gramStart"/>
+      <w:r>
+        <w:rPr>
+          <w:rFonts w:ascii="Consolas" w:eastAsia="Times New Roman" w:hAnsi="Consolas" w:cs="Times New Roman"/>
+          <w:color w:val="E06C75"/>
+          <w:sz w:val="21"/>
+          <w:szCs w:val="21"/>
+          <w:lang w:val="en-US"/>
+        </w:rPr>
+        <w:t xml:space="preserve">action </w:t>
+      </w:r>
+      <w:r>
+        <w:rPr>
+          <w:rFonts w:ascii="Consolas" w:eastAsia="Times New Roman" w:hAnsi="Consolas" w:cs="Times New Roman"/>
+          <w:color w:val="ABB2BF"/>
+          <w:sz w:val="21"/>
+          <w:szCs w:val="21"/>
+          <w:lang w:val="en-US"/>
+        </w:rPr>
+        <w:t>:</w:t>
+      </w:r>
+      <w:proofErr w:type="gramEnd"/>
+      <w:r>
+        <w:rPr>
+          <w:rFonts w:ascii="Consolas" w:eastAsia="Times New Roman" w:hAnsi="Consolas" w:cs="Times New Roman"/>
+          <w:color w:val="ABB2BF"/>
+          <w:sz w:val="21"/>
+          <w:szCs w:val="21"/>
+          <w:lang w:val="en-US"/>
+        </w:rPr>
+        <w:t xml:space="preserve"> </w:t>
+      </w:r>
+      <w:proofErr w:type="spellStart"/>
+      <w:r>
+        <w:rPr>
+          <w:rFonts w:ascii="Consolas" w:eastAsia="Times New Roman" w:hAnsi="Consolas" w:cs="Times New Roman"/>
+          <w:color w:val="E5C07B"/>
+          <w:sz w:val="21"/>
+          <w:szCs w:val="21"/>
+          <w:lang w:val="en-US"/>
+        </w:rPr>
+        <w:t>this</w:t>
+      </w:r>
+      <w:r>
+        <w:rPr>
+          <w:rFonts w:ascii="Consolas" w:eastAsia="Times New Roman" w:hAnsi="Consolas" w:cs="Times New Roman"/>
+          <w:color w:val="ABB2BF"/>
+          <w:sz w:val="21"/>
+          <w:szCs w:val="21"/>
+          <w:lang w:val="en-US"/>
+        </w:rPr>
+        <w:t>.</w:t>
+      </w:r>
+      <w:r>
+        <w:rPr>
+          <w:rFonts w:ascii="Consolas" w:eastAsia="Times New Roman" w:hAnsi="Consolas" w:cs="Times New Roman"/>
+          <w:color w:val="E06C75"/>
+          <w:sz w:val="21"/>
+          <w:szCs w:val="21"/>
+          <w:lang w:val="en-US"/>
+        </w:rPr>
+        <w:t>state</w:t>
+      </w:r>
+      <w:r>
+        <w:rPr>
+          <w:rFonts w:ascii="Consolas" w:eastAsia="Times New Roman" w:hAnsi="Consolas" w:cs="Times New Roman"/>
+          <w:color w:val="ABB2BF"/>
+          <w:sz w:val="21"/>
+          <w:szCs w:val="21"/>
+          <w:lang w:val="en-US"/>
+        </w:rPr>
+        <w:t>.</w:t>
+      </w:r>
+      <w:r>
+        <w:rPr>
+          <w:rFonts w:ascii="Consolas" w:eastAsia="Times New Roman" w:hAnsi="Consolas" w:cs="Times New Roman"/>
+          <w:color w:val="E06C75"/>
+          <w:sz w:val="21"/>
+          <w:szCs w:val="21"/>
+          <w:lang w:val="en-US"/>
+        </w:rPr>
+        <w:t>newToDoItemText</w:t>
+      </w:r>
+      <w:proofErr w:type="spellEnd"/>
+      <w:r>
+        <w:rPr>
+          <w:rFonts w:ascii="Consolas" w:eastAsia="Times New Roman" w:hAnsi="Consolas" w:cs="Times New Roman"/>
+          <w:color w:val="ABB2BF"/>
+          <w:sz w:val="21"/>
+          <w:szCs w:val="21"/>
+          <w:lang w:val="en-US"/>
+        </w:rPr>
+        <w:t xml:space="preserve">, </w:t>
+      </w:r>
+      <w:r>
+        <w:rPr>
+          <w:rFonts w:ascii="Consolas" w:eastAsia="Times New Roman" w:hAnsi="Consolas" w:cs="Times New Roman"/>
+          <w:color w:val="E06C75"/>
+          <w:sz w:val="21"/>
+          <w:szCs w:val="21"/>
+          <w:lang w:val="en-US"/>
+        </w:rPr>
+        <w:t>done</w:t>
+      </w:r>
+      <w:r>
+        <w:rPr>
+          <w:rFonts w:ascii="Consolas" w:eastAsia="Times New Roman" w:hAnsi="Consolas" w:cs="Times New Roman"/>
+          <w:color w:val="ABB2BF"/>
+          <w:sz w:val="21"/>
+          <w:szCs w:val="21"/>
+          <w:lang w:val="en-US"/>
+        </w:rPr>
+        <w:t xml:space="preserve">: </w:t>
+      </w:r>
+      <w:r>
+        <w:rPr>
+          <w:rFonts w:ascii="Consolas" w:eastAsia="Times New Roman" w:hAnsi="Consolas" w:cs="Times New Roman"/>
+          <w:color w:val="D19A66"/>
+          <w:sz w:val="21"/>
+          <w:szCs w:val="21"/>
+          <w:lang w:val="en-US"/>
+        </w:rPr>
+        <w:t>false</w:t>
+      </w:r>
+      <w:r>
+        <w:rPr>
+          <w:rFonts w:ascii="Consolas" w:eastAsia="Times New Roman" w:hAnsi="Consolas" w:cs="Times New Roman"/>
+          <w:color w:val="ABB2BF"/>
+          <w:sz w:val="21"/>
+          <w:szCs w:val="21"/>
+          <w:lang w:val="en-US"/>
+        </w:rPr>
+        <w:t xml:space="preserve">}], </w:t>
+      </w:r>
+      <w:proofErr w:type="spellStart"/>
+      <w:r>
+        <w:rPr>
+          <w:rFonts w:ascii="Consolas" w:eastAsia="Times New Roman" w:hAnsi="Consolas" w:cs="Times New Roman"/>
+          <w:color w:val="E06C75"/>
+          <w:sz w:val="21"/>
+          <w:szCs w:val="21"/>
+          <w:lang w:val="en-US"/>
+        </w:rPr>
+        <w:t>newToDoItemText</w:t>
+      </w:r>
+      <w:proofErr w:type="spellEnd"/>
+      <w:r>
+        <w:rPr>
+          <w:rFonts w:ascii="Consolas" w:eastAsia="Times New Roman" w:hAnsi="Consolas" w:cs="Times New Roman"/>
+          <w:color w:val="E06C75"/>
+          <w:sz w:val="21"/>
+          <w:szCs w:val="21"/>
+          <w:lang w:val="en-US"/>
+        </w:rPr>
+        <w:t xml:space="preserve"> </w:t>
+      </w:r>
+      <w:r>
+        <w:rPr>
+          <w:rFonts w:ascii="Consolas" w:eastAsia="Times New Roman" w:hAnsi="Consolas" w:cs="Times New Roman"/>
+          <w:color w:val="ABB2BF"/>
+          <w:sz w:val="21"/>
+          <w:szCs w:val="21"/>
+          <w:lang w:val="en-US"/>
+        </w:rPr>
+        <w:t xml:space="preserve">: </w:t>
+      </w:r>
+      <w:r>
+        <w:rPr>
+          <w:rFonts w:ascii="Consolas" w:eastAsia="Times New Roman" w:hAnsi="Consolas" w:cs="Times New Roman"/>
+          <w:color w:val="98C379"/>
+          <w:sz w:val="21"/>
+          <w:szCs w:val="21"/>
+          <w:lang w:val="en-US"/>
+        </w:rPr>
+        <w:t>""</w:t>
+      </w:r>
+    </w:p>
+    <w:p>
+      <w:pPr>
+        <w:shd w:val="clear" w:color="auto" w:fill="282C34"/>
+        <w:spacing w:after="0" w:line="285" w:lineRule="atLeast"/>
+        <w:rPr>
+          <w:rFonts w:ascii="Consolas" w:eastAsia="Times New Roman" w:hAnsi="Consolas" w:cs="Times New Roman"/>
+          <w:color w:val="ABB2BF"/>
+          <w:sz w:val="21"/>
+          <w:szCs w:val="21"/>
+          <w:lang w:val="en-US"/>
+        </w:rPr>
+      </w:pPr>
+      <w:r>
+        <w:rPr>
+          <w:rFonts w:ascii="Consolas" w:eastAsia="Times New Roman" w:hAnsi="Consolas" w:cs="Times New Roman"/>
+          <w:color w:val="ABB2BF"/>
+          <w:sz w:val="21"/>
+          <w:szCs w:val="21"/>
+          <w:lang w:val="en-US"/>
+        </w:rPr>
+        <w:t xml:space="preserve">      });</w:t>
+      </w:r>
+    </w:p>
+    <w:p>
+      <w:pPr>
+        <w:rPr>
+          <w:lang w:val="en-US"/>
+        </w:rPr>
+      </w:pPr>
+    </w:p>
+    <w:p>
+      <w:pPr>
+        <w:rPr>
+          <w:lang w:val="en-US"/>
+        </w:rPr>
+      </w:pPr>
+      <w:r>
+        <w:rPr>
+          <w:lang w:val="en-US"/>
+        </w:rPr>
+        <w:t xml:space="preserve">Three dots after </w:t>
+      </w:r>
+      <w:proofErr w:type="gramStart"/>
+      <w:r>
+        <w:rPr>
+          <w:lang w:val="en-US"/>
+        </w:rPr>
+        <w:t>[ :</w:t>
+      </w:r>
+      <w:proofErr w:type="gramEnd"/>
+      <w:r>
+        <w:rPr>
+          <w:lang w:val="en-US"/>
+        </w:rPr>
+        <w:t xml:space="preserve">   </w:t>
+      </w:r>
+    </w:p>
+    <w:p>
+      <w:pPr>
+        <w:shd w:val="clear" w:color="auto" w:fill="282C34"/>
+        <w:spacing w:after="0" w:line="285" w:lineRule="atLeast"/>
+        <w:jc w:val="center"/>
+        <w:rPr>
+          <w:rFonts w:ascii="Consolas" w:eastAsia="Times New Roman" w:hAnsi="Consolas" w:cs="Times New Roman"/>
+          <w:color w:val="ABB2BF"/>
+          <w:sz w:val="21"/>
+          <w:szCs w:val="21"/>
+          <w:lang w:val="en-US"/>
+        </w:rPr>
+      </w:pPr>
+      <w:proofErr w:type="spellStart"/>
+      <w:proofErr w:type="gramStart"/>
+      <w:r>
+        <w:rPr>
+          <w:rFonts w:ascii="Consolas" w:eastAsia="Times New Roman" w:hAnsi="Consolas" w:cs="Times New Roman"/>
+          <w:color w:val="E06C75"/>
+          <w:sz w:val="21"/>
+          <w:szCs w:val="21"/>
+          <w:lang w:val="en-US"/>
+        </w:rPr>
+        <w:t>todoItems</w:t>
+      </w:r>
+      <w:proofErr w:type="spellEnd"/>
+      <w:r>
+        <w:rPr>
+          <w:rFonts w:ascii="Consolas" w:eastAsia="Times New Roman" w:hAnsi="Consolas" w:cs="Times New Roman"/>
+          <w:color w:val="E06C75"/>
+          <w:sz w:val="21"/>
+          <w:szCs w:val="21"/>
+          <w:lang w:val="en-US"/>
+        </w:rPr>
+        <w:t xml:space="preserve"> </w:t>
+      </w:r>
+      <w:r>
+        <w:rPr>
+          <w:rFonts w:ascii="Consolas" w:eastAsia="Times New Roman" w:hAnsi="Consolas" w:cs="Times New Roman"/>
+          <w:color w:val="ABB2BF"/>
+          <w:sz w:val="21"/>
+          <w:szCs w:val="21"/>
+          <w:lang w:val="en-US"/>
+        </w:rPr>
+        <w:t>:</w:t>
+      </w:r>
+      <w:proofErr w:type="gramEnd"/>
+      <w:r>
+        <w:rPr>
+          <w:rFonts w:ascii="Consolas" w:eastAsia="Times New Roman" w:hAnsi="Consolas" w:cs="Times New Roman"/>
+          <w:color w:val="ABB2BF"/>
+          <w:sz w:val="21"/>
+          <w:szCs w:val="21"/>
+          <w:lang w:val="en-US"/>
+        </w:rPr>
+        <w:t xml:space="preserve">  [...</w:t>
+      </w:r>
+      <w:proofErr w:type="spellStart"/>
+      <w:r>
+        <w:rPr>
+          <w:rFonts w:ascii="Consolas" w:eastAsia="Times New Roman" w:hAnsi="Consolas" w:cs="Times New Roman"/>
+          <w:color w:val="E5C07B"/>
+          <w:sz w:val="21"/>
+          <w:szCs w:val="21"/>
+          <w:lang w:val="en-US"/>
+        </w:rPr>
+        <w:t>this</w:t>
+      </w:r>
+      <w:r>
+        <w:rPr>
+          <w:rFonts w:ascii="Consolas" w:eastAsia="Times New Roman" w:hAnsi="Consolas" w:cs="Times New Roman"/>
+          <w:color w:val="ABB2BF"/>
+          <w:sz w:val="21"/>
+          <w:szCs w:val="21"/>
+          <w:lang w:val="en-US"/>
+        </w:rPr>
+        <w:t>.</w:t>
+      </w:r>
+      <w:r>
+        <w:rPr>
+          <w:rFonts w:ascii="Consolas" w:eastAsia="Times New Roman" w:hAnsi="Consolas" w:cs="Times New Roman"/>
+          <w:color w:val="E06C75"/>
+          <w:sz w:val="21"/>
+          <w:szCs w:val="21"/>
+          <w:lang w:val="en-US"/>
+        </w:rPr>
+        <w:t>state</w:t>
+      </w:r>
+      <w:r>
+        <w:rPr>
+          <w:rFonts w:ascii="Consolas" w:eastAsia="Times New Roman" w:hAnsi="Consolas" w:cs="Times New Roman"/>
+          <w:color w:val="ABB2BF"/>
+          <w:sz w:val="21"/>
+          <w:szCs w:val="21"/>
+          <w:lang w:val="en-US"/>
+        </w:rPr>
+        <w:t>.</w:t>
+      </w:r>
+      <w:r>
+        <w:rPr>
+          <w:rFonts w:ascii="Consolas" w:eastAsia="Times New Roman" w:hAnsi="Consolas" w:cs="Times New Roman"/>
+          <w:color w:val="E06C75"/>
+          <w:sz w:val="21"/>
+          <w:szCs w:val="21"/>
+          <w:lang w:val="en-US"/>
+        </w:rPr>
+        <w:t>todoItems</w:t>
+      </w:r>
+      <w:proofErr w:type="spellEnd"/>
+    </w:p>
+    <w:p>
+      <w:pPr>
+        <w:rPr>
+          <w:lang w:val="en-US"/>
+        </w:rPr>
+      </w:pPr>
+    </w:p>
+    <w:p>
+      <w:pPr>
+        <w:rPr>
+          <w:lang w:val="en-US"/>
+        </w:rPr>
+      </w:pPr>
+      <w:r>
+        <w:rPr>
+          <w:lang w:val="en-US"/>
+        </w:rPr>
+        <w:t xml:space="preserve">They are indicating spread operator – which is used for expanding our array in this case. </w:t>
+      </w:r>
+    </w:p>
+    <w:p>
+      <w:pPr>
+        <w:pStyle w:val="Heading3"/>
+        <w:rPr>
+          <w:lang w:val="en-US"/>
+        </w:rPr>
+      </w:pPr>
+      <w:r>
+        <w:rPr>
+          <w:lang w:val="en-US"/>
+        </w:rPr>
+        <w:t>Render – explained</w:t>
+      </w:r>
+    </w:p>
+    <w:p>
+      <w:pPr>
+        <w:rPr>
+          <w:lang w:val="en-US"/>
+        </w:rPr>
+      </w:pPr>
+      <w:r>
+        <w:rPr>
+          <w:lang w:val="en-US"/>
+        </w:rPr>
+        <w:t xml:space="preserve">Following code will count how many uncompleted tasks we have in </w:t>
+      </w:r>
+      <w:proofErr w:type="spellStart"/>
+      <w:r>
+        <w:rPr>
+          <w:lang w:val="en-US"/>
+        </w:rPr>
+        <w:t>toDoItems</w:t>
+      </w:r>
+      <w:proofErr w:type="spellEnd"/>
+      <w:r>
+        <w:rPr>
+          <w:lang w:val="en-US"/>
+        </w:rPr>
+        <w:t xml:space="preserve"> list:</w:t>
+      </w:r>
+    </w:p>
+    <w:p>
+      <w:pPr>
+        <w:shd w:val="clear" w:color="auto" w:fill="282C34"/>
+        <w:spacing w:after="0" w:line="285" w:lineRule="atLeast"/>
+        <w:rPr>
+          <w:rFonts w:ascii="Consolas" w:eastAsia="Times New Roman" w:hAnsi="Consolas" w:cs="Times New Roman"/>
+          <w:color w:val="ABB2BF"/>
+          <w:sz w:val="21"/>
+          <w:szCs w:val="21"/>
+          <w:lang w:val="en-US"/>
+        </w:rPr>
+      </w:pPr>
+      <w:r>
+        <w:rPr>
+          <w:rFonts w:ascii="Consolas" w:eastAsia="Times New Roman" w:hAnsi="Consolas" w:cs="Times New Roman"/>
+          <w:color w:val="ABB2BF"/>
+          <w:sz w:val="21"/>
+          <w:szCs w:val="21"/>
+          <w:lang w:val="en-US"/>
+        </w:rPr>
+        <w:t>(</w:t>
+      </w:r>
+      <w:r>
+        <w:rPr>
+          <w:rFonts w:ascii="Consolas" w:eastAsia="Times New Roman" w:hAnsi="Consolas" w:cs="Times New Roman"/>
+          <w:color w:val="C678DD"/>
+          <w:sz w:val="21"/>
+          <w:szCs w:val="21"/>
+          <w:lang w:val="en-US"/>
+        </w:rPr>
+        <w:t>{</w:t>
+      </w:r>
+      <w:proofErr w:type="spellStart"/>
+      <w:proofErr w:type="gramStart"/>
+      <w:r>
+        <w:rPr>
+          <w:rFonts w:ascii="Consolas" w:eastAsia="Times New Roman" w:hAnsi="Consolas" w:cs="Times New Roman"/>
+          <w:color w:val="E5C07B"/>
+          <w:sz w:val="21"/>
+          <w:szCs w:val="21"/>
+          <w:lang w:val="en-US"/>
+        </w:rPr>
+        <w:t>this</w:t>
+      </w:r>
+      <w:r>
+        <w:rPr>
+          <w:rFonts w:ascii="Consolas" w:eastAsia="Times New Roman" w:hAnsi="Consolas" w:cs="Times New Roman"/>
+          <w:color w:val="ABB2BF"/>
+          <w:sz w:val="21"/>
+          <w:szCs w:val="21"/>
+          <w:lang w:val="en-US"/>
+        </w:rPr>
+        <w:t>.</w:t>
+      </w:r>
+      <w:r>
+        <w:rPr>
+          <w:rFonts w:ascii="Consolas" w:eastAsia="Times New Roman" w:hAnsi="Consolas" w:cs="Times New Roman"/>
+          <w:color w:val="E06C75"/>
+          <w:sz w:val="21"/>
+          <w:szCs w:val="21"/>
+          <w:lang w:val="en-US"/>
+        </w:rPr>
+        <w:t>state</w:t>
+      </w:r>
+      <w:proofErr w:type="gramEnd"/>
+      <w:r>
+        <w:rPr>
+          <w:rFonts w:ascii="Consolas" w:eastAsia="Times New Roman" w:hAnsi="Consolas" w:cs="Times New Roman"/>
+          <w:color w:val="ABB2BF"/>
+          <w:sz w:val="21"/>
+          <w:szCs w:val="21"/>
+          <w:lang w:val="en-US"/>
+        </w:rPr>
+        <w:t>.</w:t>
+      </w:r>
+      <w:r>
+        <w:rPr>
+          <w:rFonts w:ascii="Consolas" w:eastAsia="Times New Roman" w:hAnsi="Consolas" w:cs="Times New Roman"/>
+          <w:color w:val="E06C75"/>
+          <w:sz w:val="21"/>
+          <w:szCs w:val="21"/>
+          <w:lang w:val="en-US"/>
+        </w:rPr>
+        <w:t>todoItems</w:t>
+      </w:r>
+      <w:r>
+        <w:rPr>
+          <w:rFonts w:ascii="Consolas" w:eastAsia="Times New Roman" w:hAnsi="Consolas" w:cs="Times New Roman"/>
+          <w:color w:val="ABB2BF"/>
+          <w:sz w:val="21"/>
+          <w:szCs w:val="21"/>
+          <w:lang w:val="en-US"/>
+        </w:rPr>
+        <w:t>.</w:t>
+      </w:r>
+      <w:r>
+        <w:rPr>
+          <w:rFonts w:ascii="Consolas" w:eastAsia="Times New Roman" w:hAnsi="Consolas" w:cs="Times New Roman"/>
+          <w:b/>
+          <w:bCs/>
+          <w:color w:val="61AFEF"/>
+          <w:sz w:val="21"/>
+          <w:szCs w:val="21"/>
+          <w:lang w:val="en-US"/>
+        </w:rPr>
+        <w:t>filter</w:t>
+      </w:r>
+      <w:proofErr w:type="spellEnd"/>
+      <w:r>
+        <w:rPr>
+          <w:rFonts w:ascii="Consolas" w:eastAsia="Times New Roman" w:hAnsi="Consolas" w:cs="Times New Roman"/>
+          <w:color w:val="ABB2BF"/>
+          <w:sz w:val="21"/>
+          <w:szCs w:val="21"/>
+          <w:lang w:val="en-US"/>
+        </w:rPr>
+        <w:t>(</w:t>
+      </w:r>
+      <w:r>
+        <w:rPr>
+          <w:rFonts w:ascii="Consolas" w:eastAsia="Times New Roman" w:hAnsi="Consolas" w:cs="Times New Roman"/>
+          <w:i/>
+          <w:iCs/>
+          <w:color w:val="E06C75"/>
+          <w:sz w:val="21"/>
+          <w:szCs w:val="21"/>
+          <w:lang w:val="en-US"/>
+        </w:rPr>
+        <w:t>t</w:t>
+      </w:r>
+      <w:r>
+        <w:rPr>
+          <w:rFonts w:ascii="Consolas" w:eastAsia="Times New Roman" w:hAnsi="Consolas" w:cs="Times New Roman"/>
+          <w:color w:val="ABB2BF"/>
+          <w:sz w:val="21"/>
+          <w:szCs w:val="21"/>
+          <w:lang w:val="en-US"/>
+        </w:rPr>
+        <w:t xml:space="preserve"> </w:t>
+      </w:r>
+      <w:r>
+        <w:rPr>
+          <w:rFonts w:ascii="Consolas" w:eastAsia="Times New Roman" w:hAnsi="Consolas" w:cs="Times New Roman"/>
+          <w:color w:val="C678DD"/>
+          <w:sz w:val="21"/>
+          <w:szCs w:val="21"/>
+          <w:lang w:val="en-US"/>
+        </w:rPr>
+        <w:t>=&gt;</w:t>
+      </w:r>
+      <w:r>
+        <w:rPr>
+          <w:rFonts w:ascii="Consolas" w:eastAsia="Times New Roman" w:hAnsi="Consolas" w:cs="Times New Roman"/>
+          <w:color w:val="ABB2BF"/>
+          <w:sz w:val="21"/>
+          <w:szCs w:val="21"/>
+          <w:lang w:val="en-US"/>
+        </w:rPr>
+        <w:t xml:space="preserve"> </w:t>
+      </w:r>
+      <w:r>
+        <w:rPr>
+          <w:rFonts w:ascii="Consolas" w:eastAsia="Times New Roman" w:hAnsi="Consolas" w:cs="Times New Roman"/>
+          <w:color w:val="56B6C2"/>
+          <w:sz w:val="21"/>
+          <w:szCs w:val="21"/>
+          <w:lang w:val="en-US"/>
+        </w:rPr>
+        <w:t>!</w:t>
+      </w:r>
+      <w:proofErr w:type="spellStart"/>
+      <w:r>
+        <w:rPr>
+          <w:rFonts w:ascii="Consolas" w:eastAsia="Times New Roman" w:hAnsi="Consolas" w:cs="Times New Roman"/>
+          <w:color w:val="E06C75"/>
+          <w:sz w:val="21"/>
+          <w:szCs w:val="21"/>
+          <w:lang w:val="en-US"/>
+        </w:rPr>
+        <w:t>t</w:t>
+      </w:r>
+      <w:r>
+        <w:rPr>
+          <w:rFonts w:ascii="Consolas" w:eastAsia="Times New Roman" w:hAnsi="Consolas" w:cs="Times New Roman"/>
+          <w:color w:val="ABB2BF"/>
+          <w:sz w:val="21"/>
+          <w:szCs w:val="21"/>
+          <w:lang w:val="en-US"/>
+        </w:rPr>
+        <w:t>.</w:t>
+      </w:r>
+      <w:r>
+        <w:rPr>
+          <w:rFonts w:ascii="Consolas" w:eastAsia="Times New Roman" w:hAnsi="Consolas" w:cs="Times New Roman"/>
+          <w:color w:val="E06C75"/>
+          <w:sz w:val="21"/>
+          <w:szCs w:val="21"/>
+          <w:lang w:val="en-US"/>
+        </w:rPr>
+        <w:t>done</w:t>
+      </w:r>
+      <w:proofErr w:type="spellEnd"/>
+      <w:r>
+        <w:rPr>
+          <w:rFonts w:ascii="Consolas" w:eastAsia="Times New Roman" w:hAnsi="Consolas" w:cs="Times New Roman"/>
+          <w:color w:val="ABB2BF"/>
+          <w:sz w:val="21"/>
+          <w:szCs w:val="21"/>
+          <w:lang w:val="en-US"/>
+        </w:rPr>
+        <w:t>).</w:t>
+      </w:r>
+      <w:r>
+        <w:rPr>
+          <w:rFonts w:ascii="Consolas" w:eastAsia="Times New Roman" w:hAnsi="Consolas" w:cs="Times New Roman"/>
+          <w:color w:val="E06C75"/>
+          <w:sz w:val="21"/>
+          <w:szCs w:val="21"/>
+          <w:lang w:val="en-US"/>
+        </w:rPr>
+        <w:t>length</w:t>
+      </w:r>
+      <w:r>
+        <w:rPr>
+          <w:rFonts w:ascii="Consolas" w:eastAsia="Times New Roman" w:hAnsi="Consolas" w:cs="Times New Roman"/>
+          <w:color w:val="C678DD"/>
+          <w:sz w:val="21"/>
+          <w:szCs w:val="21"/>
+          <w:lang w:val="en-US"/>
+        </w:rPr>
+        <w:t>}</w:t>
+      </w:r>
+      <w:r>
+        <w:rPr>
+          <w:rFonts w:ascii="Consolas" w:eastAsia="Times New Roman" w:hAnsi="Consolas" w:cs="Times New Roman"/>
+          <w:color w:val="ABB2BF"/>
+          <w:sz w:val="21"/>
+          <w:szCs w:val="21"/>
+          <w:lang w:val="en-US"/>
+        </w:rPr>
+        <w:t>) items to do</w:t>
+      </w:r>
+    </w:p>
+    <w:p>
+      <w:pPr>
+        <w:rPr>
+          <w:lang w:val="en-US"/>
+        </w:rPr>
+      </w:pPr>
+    </w:p>
+    <w:p>
+      <w:pPr>
+        <w:rPr>
+          <w:lang w:val="en-US"/>
+        </w:rPr>
+      </w:pPr>
+      <w:r>
+        <w:rPr>
+          <w:lang w:val="en-US"/>
+        </w:rPr>
+        <w:t xml:space="preserve">It will check </w:t>
+      </w:r>
+      <w:proofErr w:type="spellStart"/>
+      <w:r>
+        <w:rPr>
+          <w:lang w:val="en-US"/>
+        </w:rPr>
+        <w:t>boolean</w:t>
+      </w:r>
+      <w:proofErr w:type="spellEnd"/>
+      <w:r>
+        <w:rPr>
+          <w:lang w:val="en-US"/>
+        </w:rPr>
+        <w:t xml:space="preserve"> values for done keys for each of our </w:t>
+      </w:r>
+      <w:proofErr w:type="spellStart"/>
+      <w:r>
+        <w:rPr>
+          <w:lang w:val="en-US"/>
+        </w:rPr>
+        <w:t>toDoItems</w:t>
+      </w:r>
+      <w:proofErr w:type="spellEnd"/>
+      <w:r>
+        <w:rPr>
+          <w:lang w:val="en-US"/>
+        </w:rPr>
+        <w:t>.</w:t>
+      </w:r>
       <w:bookmarkStart w:id="0" w:name="_GoBack"/>
       <w:bookmarkEnd w:id="0"/>
       <w:r>
         <w:rPr>
           <w:lang w:val="en-US"/>
         </w:rPr>
-        <w:t>have two key-value pairs</w:t>
-      </w:r>
+        <w:t xml:space="preserve"> </w:t>
+      </w:r>
+    </w:p>
+    <w:p>
+      <w:pPr>
+        <w:rPr>
+          <w:lang w:val="en-US"/>
+        </w:rPr>
+      </w:pPr>
     </w:p>
     <w:sectPr>
       <w:pgSz w:w="11906" w:h="16838"/>

</xml_diff>